<commit_message>
Update CCU037_002 Minimising bias in ethnicity data v0.3.docx
</commit_message>
<xml_diff>
--- a/protocol/CCU037_002 Minimising bias in ethnicity data v0.3.docx
+++ b/protocol/CCU037_002 Minimising bias in ethnicity data v0.3.docx
@@ -135,7 +135,15 @@
           </w:tcPr>
           <w:p>
             <w:r>
-              <w:t>To simplify the study understanding, this protocol is focused on women disparities across covid outcomes while predictive models for both sex are now reported on CCU037_05</w:t>
+              <w:t xml:space="preserve">To simplify the study understanding, this protocol is focused on women disparities across covid outcomes while predictive models for both </w:t>
+            </w:r>
+            <w:proofErr w:type="gramStart"/>
+            <w:r>
+              <w:t>sex</w:t>
+            </w:r>
+            <w:proofErr w:type="gramEnd"/>
+            <w:r>
+              <w:t xml:space="preserve"> are now reported on CCU037_05</w:t>
             </w:r>
           </w:p>
         </w:tc>
@@ -164,30 +172,10 @@
             <w:docPart w:val="DefaultPlaceholder_1081868574"/>
           </w:placeholder>
         </w:sdtPr>
-        <w:sdtContent>
-          <w:commentRangeStart w:id="0"/>
-          <w:commentRangeStart w:id="1"/>
-        </w:sdtContent>
+        <w:sdtContent/>
       </w:sdt>
       <w:r>
-        <w:t xml:space="preserve">An example is technology </w:t>
-      </w:r>
-      <w:commentRangeEnd w:id="1"/>
-      <w:r>
-        <w:rPr>
-          <w:rStyle w:val="CommentReference"/>
-        </w:rPr>
-        <w:commentReference w:id="1"/>
-      </w:r>
-      <w:commentRangeEnd w:id="0"/>
-      <w:r>
-        <w:rPr>
-          <w:rStyle w:val="CommentReference"/>
-        </w:rPr>
-        <w:commentReference w:id="0"/>
-      </w:r>
-      <w:r>
-        <w:t xml:space="preserve">for predicting a person’s future health risks. This involves routinely collected health information, which is fed into a computer model which in turn produces a health risk score for a patient, and that is used by doctors to decide patient care. If there is bias in the data or bias in the model, the doctor can potentially make wrong decisions and patients can get the wrong care or no care, meaning some groups of patients might inappropriately be prioritised over other for booster vaccines, hospital beds, or life-saving treatments, which in turn can affect patient and public trust, and cost the NHS. </w:t>
+        <w:t xml:space="preserve">An example is technology for predicting a person’s future health risks. This involves routinely collected health information, which is fed into a computer model which in turn produces a health risk score for a patient, and that is used by doctors to decide patient care. If there is bias in the data or bias in the model, the doctor can potentially make wrong decisions and patients can get the wrong care or no care, meaning some groups of patients might inappropriately be prioritised over other for booster vaccines, hospital beds, or life-saving treatments, which in turn can affect patient and public trust, and cost the NHS. </w:t>
       </w:r>
     </w:p>
     <w:p>
@@ -202,26 +190,13 @@
       </w:r>
     </w:p>
     <w:p>
-      <w:r>
-        <w:t xml:space="preserve">In order to </w:t>
-      </w:r>
-      <w:r>
-        <w:t xml:space="preserve">develop a calculator to predict mortality </w:t>
-      </w:r>
-      <w:r>
-        <w:t xml:space="preserve">and </w:t>
-      </w:r>
-      <w:r>
-        <w:t xml:space="preserve">cardiovascular disease (CVD) </w:t>
-      </w:r>
-      <w:r>
-        <w:t>i</w:t>
-      </w:r>
-      <w:r>
-        <w:t>n COVID-19</w:t>
-      </w:r>
-      <w:r>
-        <w:t xml:space="preserve">, we first need to observe health disparities across the England population. This subproject aims to observe mortality and CVD disparities among women infected by SARS-CoV-2. </w:t>
+      <w:proofErr w:type="gramStart"/>
+      <w:r>
+        <w:t>In order to</w:t>
+      </w:r>
+      <w:proofErr w:type="gramEnd"/>
+      <w:r>
+        <w:t xml:space="preserve"> develop a calculator to predict mortality and cardiovascular disease (CVD) in COVID-19, we first need to observe health disparities across the England population. This subproject aims to observe mortality and CVD disparities among women infected by SARS-CoV-2. </w:t>
       </w:r>
     </w:p>
     <w:p>
@@ -355,10 +330,7 @@
         <w:t xml:space="preserve">Underlying disparities were particularly highlighted by the COVID-19 pandemic where people from ethnically diverse backgrounds were disproportionately </w:t>
       </w:r>
       <w:r>
-        <w:t>affected</w:t>
-      </w:r>
-      <w:r>
-        <w:t xml:space="preserve"> [15-1</w:t>
+        <w:t>affected [15-1</w:t>
       </w:r>
       <w:r>
         <w:t>9</w:t>
@@ -370,28 +342,10 @@
         <w:t xml:space="preserve">. </w:t>
       </w:r>
       <w:r>
-        <w:t>In addition to that, g</w:t>
-      </w:r>
-      <w:r>
-        <w:t>ender gaps in health are well-known where many women receive poorer care than men. This can often be intertwined with ethnic disparity affecting women of colour.</w:t>
-      </w:r>
-      <w:r>
-        <w:t xml:space="preserve"> </w:t>
-      </w:r>
-      <w:r>
-        <w:t>In the US, a cross-sectional survey of 3,200 women show that Black, East or Southeast Asian, and Hispanic women had a larger risk to increase health-related socioeconomic vulnerability (food, housing, utilities and transportation difficulties, and interpersonal violence) early in the COVID-19 pandemic than white women.</w:t>
-      </w:r>
-      <w:r>
-        <w:t>[20]</w:t>
-      </w:r>
-      <w:r>
-        <w:t xml:space="preserve"> On the other hand, a study from England show larger disparities in health-related quality of life among women from different ethnic background than men</w:t>
-      </w:r>
-      <w:r>
-        <w:t xml:space="preserve"> [21]</w:t>
-      </w:r>
-      <w:r>
-        <w:t>.</w:t>
+        <w:t>In addition to that, gender gaps in health are well-known where many women receive poorer care than men. This can often be intertwined with ethnic disparity affecting women of colour.</w:t>
+      </w:r>
+      <w:r>
+        <w:t xml:space="preserve"> In the US, a cross-sectional survey of 3,200 women show that Black, East or Southeast Asian, and Hispanic women had a larger risk to increase health-related socioeconomic vulnerability (food, housing, utilities and transportation difficulties, and interpersonal violence) early in the COVID-19 pandemic than white women.[20] On the other hand, a study from England show larger disparities in health-related quality of life among women from different ethnic background than men [21].</w:t>
       </w:r>
     </w:p>
     <w:p>
@@ -405,22 +359,7 @@
         <w:t xml:space="preserve">This proposal will </w:t>
       </w:r>
       <w:r>
-        <w:t>observe</w:t>
-      </w:r>
-      <w:r>
-        <w:t xml:space="preserve"> ethnic disparities in women </w:t>
-      </w:r>
-      <w:r>
-        <w:t>diagnosed with COVID-19 disease</w:t>
-      </w:r>
-      <w:r>
-        <w:t xml:space="preserve"> in the </w:t>
-      </w:r>
-      <w:r>
-        <w:t>England</w:t>
-      </w:r>
-      <w:r>
-        <w:t xml:space="preserve"> population by exploring the risk of mortality and cardiovascular disease during different phases of the pandemic.</w:t>
+        <w:t>observe ethnic disparities in women diagnosed with COVID-19 disease in the England population by exploring the risk of mortality and cardiovascular disease during different phases of the pandemic.</w:t>
       </w:r>
     </w:p>
     <w:p/>
@@ -437,10 +376,7 @@
         <w:t xml:space="preserve">To </w:t>
       </w:r>
       <w:r>
-        <w:t xml:space="preserve">estimate age-standardised incidence rates for mortality and CVD across different ethnic groups observable in women </w:t>
-      </w:r>
-      <w:r>
-        <w:t>diagnosed with COVID-19 disease in the England population</w:t>
+        <w:t>estimate age-standardised incidence rates for mortality and CVD across different ethnic groups observable in women diagnosed with COVID-19 disease in the England population</w:t>
       </w:r>
     </w:p>
     <w:p>
@@ -454,87 +390,84 @@
     <w:p>
       <w:pPr>
         <w:pStyle w:val="Heading2"/>
-        <w:rPr>
-          <w:del w:id="2" w:author="Marta Pineda Moncusi" w:date="2022-02-15T16:06:00Z"/>
-        </w:rPr>
-      </w:pPr>
-      <w:del w:id="3" w:author="Marta Pineda Moncusi" w:date="2022-02-15T16:06:00Z">
-        <w:r>
-          <w:lastRenderedPageBreak/>
-          <w:delText xml:space="preserve">Objective 1. Implementing a novel approach to improve correctness, completeness, and granularity of ethnicity information using routinely collected data </w:delText>
-        </w:r>
-      </w:del>
-    </w:p>
-    <w:p>
-      <w:pPr>
-        <w:pBdr>
-          <w:top w:val="nil"/>
-          <w:left w:val="nil"/>
-          <w:bottom w:val="nil"/>
-          <w:right w:val="nil"/>
-          <w:between w:val="nil"/>
-        </w:pBdr>
-        <w:spacing w:after="0"/>
-        <w:rPr>
-          <w:del w:id="4" w:author="Marta Pineda Moncusi" w:date="2022-02-15T16:06:00Z"/>
-          <w:color w:val="000000"/>
-        </w:rPr>
-      </w:pPr>
-    </w:p>
-    <w:p>
-      <w:pPr>
-        <w:pBdr>
-          <w:top w:val="nil"/>
-          <w:left w:val="nil"/>
-          <w:bottom w:val="nil"/>
-          <w:right w:val="nil"/>
-          <w:between w:val="nil"/>
-        </w:pBdr>
-        <w:spacing w:after="0"/>
-        <w:rPr>
-          <w:del w:id="5" w:author="Marta Pineda Moncusi" w:date="2022-02-15T16:06:00Z"/>
-          <w:color w:val="3B3B3A"/>
-        </w:rPr>
-      </w:pPr>
-      <w:del w:id="6" w:author="Marta Pineda Moncusi" w:date="2022-02-15T16:06:00Z">
-        <w:r>
-          <w:rPr>
-            <w:i/>
-            <w:color w:val="3B3B3A"/>
-          </w:rPr>
-          <w:delText>Study population</w:delText>
-        </w:r>
-        <w:r>
-          <w:rPr>
-            <w:color w:val="3B3B3A"/>
-          </w:rPr>
-          <w:delText xml:space="preserve">: </w:delText>
-        </w:r>
-      </w:del>
-    </w:p>
-    <w:p>
-      <w:pPr>
-        <w:pBdr>
-          <w:top w:val="nil"/>
-          <w:left w:val="nil"/>
-          <w:bottom w:val="nil"/>
-          <w:right w:val="nil"/>
-          <w:between w:val="nil"/>
-        </w:pBdr>
-        <w:spacing w:after="0"/>
-        <w:rPr>
-          <w:del w:id="7" w:author="Marta Pineda Moncusi" w:date="2022-02-15T16:06:00Z"/>
-          <w:color w:val="3B3B3A"/>
-        </w:rPr>
-      </w:pPr>
-      <w:del w:id="8" w:author="Marta Pineda Moncusi" w:date="2022-02-15T16:06:00Z">
-        <w:r>
-          <w:rPr>
-            <w:color w:val="3B3B3A"/>
-          </w:rPr>
-          <w:delText>All individuals meeting the following inclusion criteria will be recruited:</w:delText>
-        </w:r>
-      </w:del>
+      </w:pPr>
+      <w:r>
+        <w:lastRenderedPageBreak/>
+        <w:t xml:space="preserve">Objective 2. </w:t>
+      </w:r>
+      <w:r>
+        <w:t xml:space="preserve">To estimate age-standardised incidence rates for mortality and CVD </w:t>
+      </w:r>
+      <w:r>
+        <w:t xml:space="preserve">in </w:t>
+      </w:r>
+      <w:r>
+        <w:t>women diagnosed with COVID-19</w:t>
+      </w:r>
+    </w:p>
+    <w:p>
+      <w:pPr>
+        <w:pBdr>
+          <w:top w:val="nil"/>
+          <w:left w:val="nil"/>
+          <w:bottom w:val="nil"/>
+          <w:right w:val="nil"/>
+          <w:between w:val="nil"/>
+        </w:pBdr>
+        <w:spacing w:after="0"/>
+        <w:rPr>
+          <w:color w:val="000000"/>
+        </w:rPr>
+      </w:pPr>
+    </w:p>
+    <w:p>
+      <w:pPr>
+        <w:pBdr>
+          <w:top w:val="nil"/>
+          <w:left w:val="nil"/>
+          <w:bottom w:val="nil"/>
+          <w:right w:val="nil"/>
+          <w:between w:val="nil"/>
+        </w:pBdr>
+        <w:spacing w:after="240"/>
+        <w:rPr>
+          <w:color w:val="3B3B3A"/>
+        </w:rPr>
+      </w:pPr>
+      <w:r>
+        <w:rPr>
+          <w:i/>
+          <w:color w:val="3B3B3A"/>
+        </w:rPr>
+        <w:t>Study population</w:t>
+      </w:r>
+      <w:r>
+        <w:rPr>
+          <w:color w:val="3B3B3A"/>
+        </w:rPr>
+        <w:t xml:space="preserve">: </w:t>
+      </w:r>
+    </w:p>
+    <w:p>
+      <w:pPr>
+        <w:pBdr>
+          <w:top w:val="nil"/>
+          <w:left w:val="nil"/>
+          <w:bottom w:val="nil"/>
+          <w:right w:val="nil"/>
+          <w:between w:val="nil"/>
+        </w:pBdr>
+        <w:spacing w:after="0"/>
+        <w:rPr>
+          <w:color w:val="3B3B3A"/>
+        </w:rPr>
+      </w:pPr>
+      <w:r>
+        <w:rPr>
+          <w:color w:val="3B3B3A"/>
+        </w:rPr>
+        <w:t>All individuals meeting the following inclusion criteria will be recruited:</w:t>
+      </w:r>
     </w:p>
     <w:p>
       <w:pPr>
@@ -551,729 +484,6 @@
         </w:pBdr>
         <w:spacing w:after="0"/>
         <w:rPr>
-          <w:del w:id="9" w:author="Marta Pineda Moncusi" w:date="2022-02-15T16:06:00Z"/>
-          <w:color w:val="3B3B3A"/>
-        </w:rPr>
-      </w:pPr>
-      <w:del w:id="10" w:author="Marta Pineda Moncusi" w:date="2022-02-15T16:06:00Z">
-        <w:r>
-          <w:rPr>
-            <w:color w:val="3B3B3A"/>
-          </w:rPr>
-          <w:delText xml:space="preserve">aged </w:delText>
-        </w:r>
-      </w:del>
-      <w:del w:id="11" w:author="Marta Pineda Moncusi" w:date="2022-01-27T16:51:00Z">
-        <w:r>
-          <w:rPr>
-            <w:color w:val="3B3B3A"/>
-          </w:rPr>
-          <w:delText>&gt;</w:delText>
-        </w:r>
-      </w:del>
-      <w:del w:id="12" w:author="Marta Pineda Moncusi" w:date="2022-02-15T16:06:00Z">
-        <w:r>
-          <w:rPr>
-            <w:color w:val="3B3B3A"/>
-          </w:rPr>
-          <w:delText xml:space="preserve">18 years </w:delText>
-        </w:r>
-      </w:del>
-    </w:p>
-    <w:p>
-      <w:pPr>
-        <w:numPr>
-          <w:ilvl w:val="0"/>
-          <w:numId w:val="3"/>
-        </w:numPr>
-        <w:pBdr>
-          <w:top w:val="nil"/>
-          <w:left w:val="nil"/>
-          <w:bottom w:val="nil"/>
-          <w:right w:val="nil"/>
-          <w:between w:val="nil"/>
-        </w:pBdr>
-        <w:spacing w:after="240"/>
-        <w:rPr>
-          <w:del w:id="13" w:author="Marta Pineda Moncusi" w:date="2022-02-15T16:06:00Z"/>
-          <w:color w:val="3B3B3A"/>
-        </w:rPr>
-      </w:pPr>
-      <w:del w:id="14" w:author="Marta Pineda Moncusi" w:date="2022-02-15T16:06:00Z">
-        <w:r>
-          <w:rPr>
-            <w:color w:val="3B3B3A"/>
-          </w:rPr>
-          <w:delText xml:space="preserve">&gt;1 year of records available </w:delText>
-        </w:r>
-      </w:del>
-    </w:p>
-    <w:p>
-      <w:pPr>
-        <w:pBdr>
-          <w:top w:val="nil"/>
-          <w:left w:val="nil"/>
-          <w:bottom w:val="nil"/>
-          <w:right w:val="nil"/>
-          <w:between w:val="nil"/>
-        </w:pBdr>
-        <w:spacing w:after="0"/>
-        <w:rPr>
-          <w:del w:id="15" w:author="Marta Pineda Moncusi" w:date="2022-02-15T16:06:00Z"/>
-          <w:color w:val="3B3B3A"/>
-        </w:rPr>
-      </w:pPr>
-      <w:customXmlDelRangeStart w:id="16" w:author="Marta Pineda Moncusi" w:date="2022-02-15T16:06:00Z"/>
-      <w:sdt>
-        <w:sdtPr>
-          <w:tag w:val="goog_rdk_1"/>
-          <w:id w:val="-1411387844"/>
-        </w:sdtPr>
-        <w:sdtContent>
-          <w:customXmlDelRangeEnd w:id="16"/>
-          <w:commentRangeStart w:id="17"/>
-          <w:customXmlDelRangeStart w:id="18" w:author="Marta Pineda Moncusi" w:date="2022-02-15T16:06:00Z"/>
-        </w:sdtContent>
-      </w:sdt>
-      <w:customXmlDelRangeEnd w:id="18"/>
-      <w:del w:id="19" w:author="Marta Pineda Moncusi" w:date="2022-02-15T16:06:00Z">
-        <w:r>
-          <w:rPr>
-            <w:color w:val="3B3B3A"/>
-          </w:rPr>
-          <w:delText>Individuals</w:delText>
-        </w:r>
-        <w:commentRangeEnd w:id="17"/>
-        <w:r>
-          <w:commentReference w:id="17"/>
-        </w:r>
-        <w:r>
-          <w:rPr>
-            <w:color w:val="3B3B3A"/>
-          </w:rPr>
-          <w:delText xml:space="preserve"> will be excluded when:</w:delText>
-        </w:r>
-      </w:del>
-    </w:p>
-    <w:p>
-      <w:pPr>
-        <w:numPr>
-          <w:ilvl w:val="0"/>
-          <w:numId w:val="3"/>
-        </w:numPr>
-        <w:pBdr>
-          <w:top w:val="nil"/>
-          <w:left w:val="nil"/>
-          <w:bottom w:val="nil"/>
-          <w:right w:val="nil"/>
-          <w:between w:val="nil"/>
-        </w:pBdr>
-        <w:spacing w:after="0"/>
-        <w:rPr>
-          <w:del w:id="20" w:author="Marta Pineda Moncusi" w:date="2022-02-15T16:06:00Z"/>
-          <w:color w:val="3B3B3A"/>
-        </w:rPr>
-      </w:pPr>
-      <w:del w:id="21" w:author="Marta Pineda Moncusi" w:date="2022-02-15T16:06:00Z">
-        <w:r>
-          <w:rPr>
-            <w:color w:val="3B3B3A"/>
-          </w:rPr>
-          <w:delText xml:space="preserve">aged </w:delText>
-        </w:r>
-      </w:del>
-      <w:customXmlDelRangeStart w:id="22" w:author="Marta Pineda Moncusi" w:date="2022-02-15T16:06:00Z"/>
-      <w:sdt>
-        <w:sdtPr>
-          <w:tag w:val="goog_rdk_2"/>
-          <w:id w:val="1809126104"/>
-        </w:sdtPr>
-        <w:sdtContent>
-          <w:customXmlDelRangeEnd w:id="22"/>
-          <w:commentRangeStart w:id="23"/>
-          <w:customXmlDelRangeStart w:id="24" w:author="Marta Pineda Moncusi" w:date="2022-02-15T16:06:00Z"/>
-        </w:sdtContent>
-      </w:sdt>
-      <w:customXmlDelRangeEnd w:id="24"/>
-      <w:del w:id="25" w:author="Marta Pineda Moncusi" w:date="2022-01-27T16:47:00Z">
-        <w:r>
-          <w:rPr>
-            <w:color w:val="3B3B3A"/>
-          </w:rPr>
-          <w:delText>&gt;</w:delText>
-        </w:r>
-      </w:del>
-      <w:del w:id="26" w:author="Marta Pineda Moncusi" w:date="2022-02-15T16:06:00Z">
-        <w:r>
-          <w:rPr>
-            <w:color w:val="3B3B3A"/>
-          </w:rPr>
-          <w:delText>18</w:delText>
-        </w:r>
-        <w:commentRangeEnd w:id="23"/>
-        <w:r>
-          <w:commentReference w:id="23"/>
-        </w:r>
-        <w:r>
-          <w:rPr>
-            <w:color w:val="3B3B3A"/>
-          </w:rPr>
-          <w:delText xml:space="preserve"> years </w:delText>
-        </w:r>
-      </w:del>
-    </w:p>
-    <w:p>
-      <w:pPr>
-        <w:numPr>
-          <w:ilvl w:val="0"/>
-          <w:numId w:val="3"/>
-        </w:numPr>
-        <w:pBdr>
-          <w:top w:val="nil"/>
-          <w:left w:val="nil"/>
-          <w:bottom w:val="nil"/>
-          <w:right w:val="nil"/>
-          <w:between w:val="nil"/>
-        </w:pBdr>
-        <w:spacing w:after="0"/>
-        <w:rPr>
-          <w:del w:id="27" w:author="Marta Pineda Moncusi" w:date="2022-02-15T16:06:00Z"/>
-          <w:color w:val="3B3B3A"/>
-        </w:rPr>
-      </w:pPr>
-      <w:del w:id="28" w:author="Marta Pineda Moncusi" w:date="2022-02-15T16:06:00Z">
-        <w:r>
-          <w:rPr>
-            <w:color w:val="3B3B3A"/>
-          </w:rPr>
-          <w:delText>&lt;1 year of data before index date</w:delText>
-        </w:r>
-      </w:del>
-    </w:p>
-    <w:p>
-      <w:pPr>
-        <w:pBdr>
-          <w:top w:val="nil"/>
-          <w:left w:val="nil"/>
-          <w:bottom w:val="nil"/>
-          <w:right w:val="nil"/>
-          <w:between w:val="nil"/>
-        </w:pBdr>
-        <w:spacing w:after="0"/>
-        <w:rPr>
-          <w:del w:id="29" w:author="Marta Pineda Moncusi" w:date="2022-02-15T16:06:00Z"/>
-          <w:color w:val="000000"/>
-        </w:rPr>
-      </w:pPr>
-    </w:p>
-    <w:p>
-      <w:pPr>
-        <w:pBdr>
-          <w:top w:val="nil"/>
-          <w:left w:val="nil"/>
-          <w:bottom w:val="nil"/>
-          <w:right w:val="nil"/>
-          <w:between w:val="nil"/>
-        </w:pBdr>
-        <w:rPr>
-          <w:del w:id="30" w:author="Marta Pineda Moncusi" w:date="2022-02-15T16:06:00Z"/>
-          <w:i/>
-          <w:color w:val="3B3B3A"/>
-        </w:rPr>
-      </w:pPr>
-      <w:del w:id="31" w:author="Marta Pineda Moncusi" w:date="2022-02-15T16:06:00Z">
-        <w:r>
-          <w:rPr>
-            <w:i/>
-            <w:color w:val="3B3B3A"/>
-          </w:rPr>
-          <w:delText xml:space="preserve">Methods: </w:delText>
-        </w:r>
-      </w:del>
-    </w:p>
-    <w:p>
-      <w:pPr>
-        <w:pBdr>
-          <w:top w:val="nil"/>
-          <w:left w:val="nil"/>
-          <w:bottom w:val="nil"/>
-          <w:right w:val="nil"/>
-          <w:between w:val="nil"/>
-        </w:pBdr>
-        <w:rPr>
-          <w:del w:id="32" w:author="Marta Pineda Moncusi" w:date="2022-02-15T16:06:00Z"/>
-          <w:color w:val="3B3B3A"/>
-          <w:u w:val="single"/>
-        </w:rPr>
-      </w:pPr>
-      <w:del w:id="33" w:author="Marta Pineda Moncusi" w:date="2022-02-15T16:06:00Z">
-        <w:r>
-          <w:rPr>
-            <w:color w:val="3B3B3A"/>
-            <w:u w:val="single"/>
-          </w:rPr>
-          <w:delText xml:space="preserve">1.1: Improving ethnicity correctness. </w:delText>
-        </w:r>
-      </w:del>
-    </w:p>
-    <w:p>
-      <w:pPr>
-        <w:pBdr>
-          <w:top w:val="nil"/>
-          <w:left w:val="nil"/>
-          <w:bottom w:val="nil"/>
-          <w:right w:val="nil"/>
-          <w:between w:val="nil"/>
-        </w:pBdr>
-        <w:spacing w:after="0"/>
-        <w:rPr>
-          <w:del w:id="34" w:author="Marta Pineda Moncusi" w:date="2022-02-15T16:06:00Z"/>
-          <w:color w:val="3B3B3A"/>
-        </w:rPr>
-      </w:pPr>
-      <w:del w:id="35" w:author="Marta Pineda Moncusi" w:date="2022-02-15T16:06:00Z">
-        <w:r>
-          <w:rPr>
-            <w:color w:val="3B3B3A"/>
-          </w:rPr>
-          <w:delText xml:space="preserve">Ethnicity records may be inconsistent (i.e. different ethnicity recorded at different GP/hospital visits), or non-specific (e.g. “other”). Using all 290+ medical codes available for ethnicity and adopting advanced curation techniques (e.g. applied in [26]) our proposed algorithm </w:delText>
-        </w:r>
-      </w:del>
-      <w:customXmlDelRangeStart w:id="36" w:author="Marta Pineda Moncusi" w:date="2022-02-15T16:06:00Z"/>
-      <w:sdt>
-        <w:sdtPr>
-          <w:tag w:val="goog_rdk_3"/>
-          <w:id w:val="-1034193619"/>
-        </w:sdtPr>
-        <w:sdtContent>
-          <w:customXmlDelRangeEnd w:id="36"/>
-          <w:commentRangeStart w:id="37"/>
-          <w:customXmlDelRangeStart w:id="38" w:author="Marta Pineda Moncusi" w:date="2022-02-15T16:06:00Z"/>
-        </w:sdtContent>
-      </w:sdt>
-      <w:customXmlDelRangeEnd w:id="38"/>
-      <w:customXmlDelRangeStart w:id="39" w:author="Marta Pineda Moncusi" w:date="2022-02-15T16:06:00Z"/>
-      <w:sdt>
-        <w:sdtPr>
-          <w:tag w:val="goog_rdk_4"/>
-          <w:id w:val="-1962564014"/>
-        </w:sdtPr>
-        <w:sdtContent>
-          <w:customXmlDelRangeEnd w:id="39"/>
-          <w:commentRangeStart w:id="40"/>
-          <w:commentRangeStart w:id="41"/>
-          <w:customXmlDelRangeStart w:id="42" w:author="Marta Pineda Moncusi" w:date="2022-02-15T16:06:00Z"/>
-        </w:sdtContent>
-      </w:sdt>
-      <w:customXmlDelRangeEnd w:id="42"/>
-      <w:del w:id="43" w:author="Marta Pineda Moncusi" w:date="2022-02-15T16:06:00Z">
-        <w:r>
-          <w:rPr>
-            <w:color w:val="3B3B3A"/>
-          </w:rPr>
-          <w:delText>will add more accuracy and granularity</w:delText>
-        </w:r>
-        <w:commentRangeEnd w:id="37"/>
-        <w:r>
-          <w:commentReference w:id="37"/>
-        </w:r>
-        <w:commentRangeEnd w:id="41"/>
-        <w:r>
-          <w:commentReference w:id="41"/>
-        </w:r>
-        <w:commentRangeEnd w:id="40"/>
-        <w:r>
-          <w:rPr>
-            <w:rStyle w:val="CommentReference"/>
-          </w:rPr>
-          <w:commentReference w:id="40"/>
-        </w:r>
-        <w:r>
-          <w:rPr>
-            <w:color w:val="3B3B3A"/>
-          </w:rPr>
-          <w:delText xml:space="preserve"> so that a patient’s ethnicity data are consistent and </w:delText>
-        </w:r>
-      </w:del>
-      <w:customXmlDelRangeStart w:id="44" w:author="Marta Pineda Moncusi" w:date="2022-02-15T16:06:00Z"/>
-      <w:sdt>
-        <w:sdtPr>
-          <w:tag w:val="goog_rdk_5"/>
-          <w:id w:val="-315337287"/>
-        </w:sdtPr>
-        <w:sdtContent>
-          <w:customXmlDelRangeEnd w:id="44"/>
-          <w:commentRangeStart w:id="45"/>
-          <w:commentRangeStart w:id="46"/>
-          <w:customXmlDelRangeStart w:id="47" w:author="Marta Pineda Moncusi" w:date="2022-02-15T16:06:00Z"/>
-        </w:sdtContent>
-      </w:sdt>
-      <w:customXmlDelRangeEnd w:id="47"/>
-      <w:del w:id="48" w:author="Marta Pineda Moncusi" w:date="2022-02-15T16:06:00Z">
-        <w:r>
-          <w:rPr>
-            <w:color w:val="3B3B3A"/>
-          </w:rPr>
-          <w:delText>granular</w:delText>
-        </w:r>
-        <w:commentRangeEnd w:id="46"/>
-        <w:r>
-          <w:commentReference w:id="46"/>
-        </w:r>
-        <w:commentRangeEnd w:id="45"/>
-        <w:r>
-          <w:rPr>
-            <w:rStyle w:val="CommentReference"/>
-          </w:rPr>
-          <w:commentReference w:id="45"/>
-        </w:r>
-        <w:r>
-          <w:rPr>
-            <w:color w:val="3B3B3A"/>
-          </w:rPr>
-          <w:delText xml:space="preserve">. </w:delText>
-        </w:r>
-      </w:del>
-    </w:p>
-    <w:p>
-      <w:pPr>
-        <w:pBdr>
-          <w:top w:val="nil"/>
-          <w:left w:val="nil"/>
-          <w:bottom w:val="nil"/>
-          <w:right w:val="nil"/>
-          <w:between w:val="nil"/>
-        </w:pBdr>
-        <w:spacing w:after="0"/>
-        <w:rPr>
-          <w:del w:id="49" w:author="Marta Pineda Moncusi" w:date="2022-02-15T16:06:00Z"/>
-          <w:color w:val="000000"/>
-        </w:rPr>
-      </w:pPr>
-    </w:p>
-    <w:p>
-      <w:pPr>
-        <w:pBdr>
-          <w:top w:val="nil"/>
-          <w:left w:val="nil"/>
-          <w:bottom w:val="nil"/>
-          <w:right w:val="nil"/>
-          <w:between w:val="nil"/>
-        </w:pBdr>
-        <w:rPr>
-          <w:del w:id="50" w:author="Marta Pineda Moncusi" w:date="2022-02-15T16:06:00Z"/>
-          <w:color w:val="3B3B3A"/>
-          <w:u w:val="single"/>
-        </w:rPr>
-      </w:pPr>
-      <w:del w:id="51" w:author="Marta Pineda Moncusi" w:date="2022-02-15T16:06:00Z">
-        <w:r>
-          <w:rPr>
-            <w:color w:val="3B3B3A"/>
-            <w:u w:val="single"/>
-          </w:rPr>
-          <w:delText xml:space="preserve">1.2: </w:delText>
-        </w:r>
-      </w:del>
-      <w:customXmlDelRangeStart w:id="52" w:author="Marta Pineda Moncusi" w:date="2022-02-15T16:06:00Z"/>
-      <w:sdt>
-        <w:sdtPr>
-          <w:tag w:val="goog_rdk_6"/>
-          <w:id w:val="1269890616"/>
-        </w:sdtPr>
-        <w:sdtContent>
-          <w:customXmlDelRangeEnd w:id="52"/>
-          <w:commentRangeStart w:id="53"/>
-          <w:customXmlDelRangeStart w:id="54" w:author="Marta Pineda Moncusi" w:date="2022-02-15T16:06:00Z"/>
-        </w:sdtContent>
-      </w:sdt>
-      <w:customXmlDelRangeEnd w:id="54"/>
-      <w:del w:id="55" w:author="Marta Pineda Moncusi" w:date="2022-02-15T16:06:00Z">
-        <w:r>
-          <w:rPr>
-            <w:color w:val="3B3B3A"/>
-            <w:u w:val="single"/>
-          </w:rPr>
-          <w:delText xml:space="preserve">Improving ethnicity completeness. </w:delText>
-        </w:r>
-        <w:commentRangeEnd w:id="53"/>
-        <w:r>
-          <w:commentReference w:id="53"/>
-        </w:r>
-      </w:del>
-    </w:p>
-    <w:p>
-      <w:pPr>
-        <w:pBdr>
-          <w:top w:val="nil"/>
-          <w:left w:val="nil"/>
-          <w:bottom w:val="nil"/>
-          <w:right w:val="nil"/>
-          <w:between w:val="nil"/>
-        </w:pBdr>
-        <w:spacing w:after="0"/>
-        <w:rPr>
-          <w:del w:id="56" w:author="Marta Pineda Moncusi" w:date="2022-02-15T16:06:00Z"/>
-          <w:color w:val="3B3B3A"/>
-        </w:rPr>
-      </w:pPr>
-      <w:del w:id="57" w:author="Marta Pineda Moncusi" w:date="2022-02-15T16:06:00Z">
-        <w:r>
-          <w:rPr>
-            <w:color w:val="3B3B3A"/>
-          </w:rPr>
-          <w:delText xml:space="preserve">Ethnicity records may also be missing. Standard multiple imputation (using related variables to predict missing variables) can exacerbate bias [27]. We will compare ethnicity imputed by standard imputation, </w:delText>
-        </w:r>
-      </w:del>
-      <w:customXmlDelRangeStart w:id="58" w:author="Marta Pineda Moncusi" w:date="2022-02-15T16:06:00Z"/>
-      <w:sdt>
-        <w:sdtPr>
-          <w:tag w:val="goog_rdk_7"/>
-          <w:id w:val="1909173713"/>
-          <w:placeholder>
-            <w:docPart w:val="DefaultPlaceholder_1081868574"/>
-          </w:placeholder>
-        </w:sdtPr>
-        <w:sdtContent>
-          <w:customXmlDelRangeEnd w:id="58"/>
-          <w:commentRangeStart w:id="59"/>
-          <w:customXmlDelRangeStart w:id="60" w:author="Marta Pineda Moncusi" w:date="2022-02-15T16:06:00Z"/>
-        </w:sdtContent>
-      </w:sdt>
-      <w:customXmlDelRangeEnd w:id="60"/>
-      <w:del w:id="61" w:author="Marta Pineda Moncusi" w:date="2022-02-15T16:06:00Z">
-        <w:r>
-          <w:rPr>
-            <w:color w:val="3B3B3A"/>
-          </w:rPr>
-          <w:delText>imputation using machine-learning-selected variables</w:delText>
-        </w:r>
-        <w:commentRangeEnd w:id="59"/>
-        <w:r>
-          <w:rPr>
-            <w:rStyle w:val="CommentReference"/>
-          </w:rPr>
-          <w:commentReference w:id="59"/>
-        </w:r>
-        <w:r>
-          <w:rPr>
-            <w:color w:val="3B3B3A"/>
-          </w:rPr>
-          <w:delText>, and our published population-calibration approach which avoids missing-at-random assumptions and is valid when missingness varies by ethnicity [28], so that ethnicity data are more complete</w:delText>
-        </w:r>
-        <w:commentRangeStart w:id="62"/>
-        <w:r>
-          <w:rPr>
-            <w:color w:val="3B3B3A"/>
-          </w:rPr>
-          <w:delText>.</w:delText>
-        </w:r>
-        <w:commentRangeEnd w:id="62"/>
-        <w:r>
-          <w:rPr>
-            <w:rStyle w:val="CommentReference"/>
-          </w:rPr>
-          <w:commentReference w:id="62"/>
-        </w:r>
-        <w:r>
-          <w:rPr>
-            <w:color w:val="3B3B3A"/>
-          </w:rPr>
-          <w:delText xml:space="preserve"> </w:delText>
-        </w:r>
-      </w:del>
-    </w:p>
-    <w:p>
-      <w:pPr>
-        <w:pBdr>
-          <w:top w:val="nil"/>
-          <w:left w:val="nil"/>
-          <w:bottom w:val="nil"/>
-          <w:right w:val="nil"/>
-          <w:between w:val="nil"/>
-        </w:pBdr>
-        <w:spacing w:after="0"/>
-        <w:rPr>
-          <w:del w:id="63" w:author="Marta Pineda Moncusi" w:date="2022-02-15T16:06:00Z"/>
-          <w:color w:val="000000"/>
-        </w:rPr>
-      </w:pPr>
-      <w:del w:id="64" w:author="Marta Pineda Moncusi" w:date="2022-02-15T16:06:00Z">
-        <w:r>
-          <w:rPr>
-            <w:color w:val="3B3B3A"/>
-          </w:rPr>
-          <w:delText xml:space="preserve"> </w:delText>
-        </w:r>
-      </w:del>
-    </w:p>
-    <w:p>
-      <w:pPr>
-        <w:pBdr>
-          <w:top w:val="nil"/>
-          <w:left w:val="nil"/>
-          <w:bottom w:val="nil"/>
-          <w:right w:val="nil"/>
-          <w:between w:val="nil"/>
-        </w:pBdr>
-        <w:rPr>
-          <w:del w:id="65" w:author="Marta Pineda Moncusi" w:date="2022-02-15T16:06:00Z"/>
-          <w:color w:val="3B3B3A"/>
-          <w:u w:val="single"/>
-        </w:rPr>
-      </w:pPr>
-      <w:del w:id="66" w:author="Marta Pineda Moncusi" w:date="2022-02-15T16:06:00Z">
-        <w:r>
-          <w:rPr>
-            <w:color w:val="3B3B3A"/>
-            <w:u w:val="single"/>
-          </w:rPr>
-          <w:delText xml:space="preserve">1.3: PPI consultation. </w:delText>
-        </w:r>
-      </w:del>
-    </w:p>
-    <w:p>
-      <w:pPr>
-        <w:pBdr>
-          <w:top w:val="nil"/>
-          <w:left w:val="nil"/>
-          <w:bottom w:val="nil"/>
-          <w:right w:val="nil"/>
-          <w:between w:val="nil"/>
-        </w:pBdr>
-        <w:spacing w:after="0"/>
-        <w:rPr>
-          <w:del w:id="67" w:author="Marta Pineda Moncusi" w:date="2022-02-15T16:06:00Z"/>
-          <w:color w:val="3B3B3A"/>
-        </w:rPr>
-      </w:pPr>
-      <w:del w:id="68" w:author="Marta Pineda Moncusi" w:date="2022-02-15T16:06:00Z">
-        <w:r>
-          <w:rPr>
-            <w:color w:val="000000"/>
-          </w:rPr>
-          <w:delText xml:space="preserve">Two half-day </w:delText>
-        </w:r>
-        <w:r>
-          <w:rPr>
-            <w:color w:val="3B3B3A"/>
-          </w:rPr>
-          <w:delText xml:space="preserve">focus groups with 6-8 PPI representatives from diverse ethnic groups, hosted by the Centre for Ethnic Health Research, will support Objective 1. </w:delText>
-        </w:r>
-      </w:del>
-    </w:p>
-    <w:p>
-      <w:pPr>
-        <w:pBdr>
-          <w:top w:val="nil"/>
-          <w:left w:val="nil"/>
-          <w:bottom w:val="nil"/>
-          <w:right w:val="nil"/>
-          <w:between w:val="nil"/>
-        </w:pBdr>
-        <w:spacing w:after="0"/>
-        <w:rPr>
-          <w:del w:id="69" w:author="Marta Pineda Moncusi" w:date="2022-02-15T16:06:00Z"/>
-          <w:color w:val="000000"/>
-        </w:rPr>
-      </w:pPr>
-    </w:p>
-    <w:p>
-      <w:pPr>
-        <w:pStyle w:val="Heading2"/>
-      </w:pPr>
-      <w:r>
-        <w:t xml:space="preserve">Objective 2. </w:t>
-      </w:r>
-      <w:r>
-        <w:t xml:space="preserve">To estimate age-standardised incidence rates for mortality and CVD </w:t>
-      </w:r>
-      <w:r>
-        <w:t xml:space="preserve">in </w:t>
-      </w:r>
-      <w:r>
-        <w:t>women diagnosed with COVID-19</w:t>
-      </w:r>
-    </w:p>
-    <w:p>
-      <w:pPr>
-        <w:pBdr>
-          <w:top w:val="nil"/>
-          <w:left w:val="nil"/>
-          <w:bottom w:val="nil"/>
-          <w:right w:val="nil"/>
-          <w:between w:val="nil"/>
-        </w:pBdr>
-        <w:spacing w:after="0"/>
-        <w:rPr>
-          <w:color w:val="000000"/>
-        </w:rPr>
-      </w:pPr>
-    </w:p>
-    <w:p>
-      <w:pPr>
-        <w:pBdr>
-          <w:top w:val="nil"/>
-          <w:left w:val="nil"/>
-          <w:bottom w:val="nil"/>
-          <w:right w:val="nil"/>
-          <w:between w:val="nil"/>
-        </w:pBdr>
-        <w:spacing w:after="240"/>
-        <w:rPr>
-          <w:color w:val="3B3B3A"/>
-        </w:rPr>
-      </w:pPr>
-      <w:r>
-        <w:rPr>
-          <w:i/>
-          <w:color w:val="3B3B3A"/>
-        </w:rPr>
-        <w:t>Study population</w:t>
-      </w:r>
-      <w:r>
-        <w:rPr>
-          <w:color w:val="3B3B3A"/>
-        </w:rPr>
-        <w:t xml:space="preserve">: </w:t>
-      </w:r>
-    </w:p>
-    <w:p>
-      <w:pPr>
-        <w:pBdr>
-          <w:top w:val="nil"/>
-          <w:left w:val="nil"/>
-          <w:bottom w:val="nil"/>
-          <w:right w:val="nil"/>
-          <w:between w:val="nil"/>
-        </w:pBdr>
-        <w:spacing w:after="0"/>
-        <w:rPr>
-          <w:color w:val="3B3B3A"/>
-        </w:rPr>
-      </w:pPr>
-      <w:r>
-        <w:rPr>
-          <w:color w:val="3B3B3A"/>
-        </w:rPr>
-        <w:t>All individuals meeting the following inclusion criteria will be recruited:</w:t>
-      </w:r>
-    </w:p>
-    <w:p>
-      <w:pPr>
-        <w:numPr>
-          <w:ilvl w:val="0"/>
-          <w:numId w:val="3"/>
-        </w:numPr>
-        <w:pBdr>
-          <w:top w:val="nil"/>
-          <w:left w:val="nil"/>
-          <w:bottom w:val="nil"/>
-          <w:right w:val="nil"/>
-          <w:between w:val="nil"/>
-        </w:pBdr>
-        <w:spacing w:after="0"/>
-        <w:rPr>
           <w:color w:val="3B3B3A"/>
         </w:rPr>
       </w:pPr>
@@ -1305,14 +515,15 @@
         <w:rPr>
           <w:color w:val="3B3B3A"/>
         </w:rPr>
-        <w:t xml:space="preserve"> years</w:t>
-      </w:r>
-      <w:r>
-        <w:rPr>
-          <w:color w:val="3B3B3A"/>
-        </w:rPr>
         <w:t xml:space="preserve"> </w:t>
       </w:r>
+      <w:proofErr w:type="gramStart"/>
+      <w:r>
+        <w:rPr>
+          <w:color w:val="3B3B3A"/>
+        </w:rPr>
+        <w:t>years</w:t>
+      </w:r>
       <w:r>
         <w:rPr>
           <w:color w:val="3B3B3A"/>
@@ -1323,7 +534,20 @@
         <w:rPr>
           <w:color w:val="3B3B3A"/>
         </w:rPr>
-        <w:t>and ≤ 100 years</w:t>
+        <w:t xml:space="preserve"> </w:t>
+      </w:r>
+      <w:r>
+        <w:rPr>
+          <w:color w:val="3B3B3A"/>
+        </w:rPr>
+        <w:t>and</w:t>
+      </w:r>
+      <w:proofErr w:type="gramEnd"/>
+      <w:r>
+        <w:rPr>
+          <w:color w:val="3B3B3A"/>
+        </w:rPr>
+        <w:t xml:space="preserve"> ≤ 100 years</w:t>
       </w:r>
     </w:p>
     <w:p>
@@ -1413,25 +637,13 @@
           <w:tag w:val="goog_rdk_8"/>
           <w:id w:val="-158620736"/>
         </w:sdtPr>
-        <w:sdtContent>
-          <w:commentRangeStart w:id="70"/>
-        </w:sdtContent>
+        <w:sdtContent/>
       </w:sdt>
       <w:r>
         <w:rPr>
           <w:color w:val="3B3B3A"/>
         </w:rPr>
-        <w:t>Individuals</w:t>
-      </w:r>
-      <w:commentRangeEnd w:id="70"/>
-      <w:r>
-        <w:commentReference w:id="70"/>
-      </w:r>
-      <w:r>
-        <w:rPr>
-          <w:color w:val="3B3B3A"/>
-        </w:rPr>
-        <w:t xml:space="preserve"> will be excluded when:</w:t>
+        <w:t>Individuals will be excluded when:</w:t>
       </w:r>
     </w:p>
     <w:p>
@@ -1493,8 +705,16 @@
         <w:rPr>
           <w:color w:val="3B3B3A"/>
         </w:rPr>
-        <w:t>or &lt;100 years</w:t>
-      </w:r>
+        <w:t xml:space="preserve">or &lt;100 </w:t>
+      </w:r>
+      <w:proofErr w:type="gramStart"/>
+      <w:r>
+        <w:rPr>
+          <w:color w:val="3B3B3A"/>
+        </w:rPr>
+        <w:t>years</w:t>
+      </w:r>
+      <w:proofErr w:type="gramEnd"/>
     </w:p>
     <w:p>
       <w:pPr>
@@ -1543,39 +763,44 @@
         <w:rPr>
           <w:color w:val="3B3B3A"/>
         </w:rPr>
-        <w:t>No confirmed diagnosis of COVID-19</w:t>
-      </w:r>
-    </w:p>
-    <w:p>
-      <w:pPr>
-        <w:pBdr>
-          <w:top w:val="nil"/>
-          <w:left w:val="nil"/>
-          <w:bottom w:val="nil"/>
-          <w:right w:val="nil"/>
-          <w:between w:val="nil"/>
-        </w:pBdr>
-        <w:spacing w:after="0"/>
-        <w:rPr>
-          <w:color w:val="000000"/>
-        </w:rPr>
-      </w:pPr>
-    </w:p>
-    <w:p>
-      <w:pPr>
-        <w:pBdr>
-          <w:top w:val="nil"/>
-          <w:left w:val="nil"/>
-          <w:bottom w:val="nil"/>
-          <w:right w:val="nil"/>
-          <w:between w:val="nil"/>
-        </w:pBdr>
-        <w:spacing w:after="0"/>
-        <w:rPr>
-          <w:color w:val="3B3B3A"/>
-        </w:rPr>
-      </w:pPr>
-      <w:commentRangeStart w:id="71"/>
+        <w:t>No confirmed diagnosis of COVID</w:t>
+      </w:r>
+      <w:r>
+        <w:rPr>
+          <w:color w:val="3B3B3A"/>
+        </w:rPr>
+        <w:t>-19</w:t>
+      </w:r>
+    </w:p>
+    <w:p>
+      <w:pPr>
+        <w:pBdr>
+          <w:top w:val="nil"/>
+          <w:left w:val="nil"/>
+          <w:bottom w:val="nil"/>
+          <w:right w:val="nil"/>
+          <w:between w:val="nil"/>
+        </w:pBdr>
+        <w:spacing w:after="0"/>
+        <w:rPr>
+          <w:color w:val="000000"/>
+        </w:rPr>
+      </w:pPr>
+    </w:p>
+    <w:p>
+      <w:pPr>
+        <w:pBdr>
+          <w:top w:val="nil"/>
+          <w:left w:val="nil"/>
+          <w:bottom w:val="nil"/>
+          <w:right w:val="nil"/>
+          <w:between w:val="nil"/>
+        </w:pBdr>
+        <w:spacing w:after="0"/>
+        <w:rPr>
+          <w:color w:val="3B3B3A"/>
+        </w:rPr>
+      </w:pPr>
       <w:r>
         <w:rPr>
           <w:i/>
@@ -1583,13 +808,6 @@
         </w:rPr>
         <w:t>Outcomes</w:t>
       </w:r>
-      <w:commentRangeEnd w:id="71"/>
-      <w:r>
-        <w:rPr>
-          <w:rStyle w:val="CommentReference"/>
-        </w:rPr>
-        <w:commentReference w:id="71"/>
-      </w:r>
       <w:r>
         <w:rPr>
           <w:color w:val="3B3B3A"/>
@@ -1670,21 +888,9 @@
         </w:rPr>
         <w:t xml:space="preserve">The list will be limited to factors that are available in primary </w:t>
       </w:r>
-      <w:customXmlDelRangeStart w:id="72" w:author="Marta Pineda Moncusi" w:date="2022-02-15T16:07:00Z"/>
-      <w:sdt>
-        <w:sdtPr>
-          <w:tag w:val="goog_rdk_10"/>
-          <w:id w:val="-1999026792"/>
-        </w:sdtPr>
-        <w:sdtContent>
-          <w:customXmlDelRangeEnd w:id="72"/>
-          <w:r>
-            <w:t xml:space="preserve">and secondary </w:t>
-          </w:r>
-          <w:customXmlDelRangeStart w:id="73" w:author="Marta Pineda Moncusi" w:date="2022-02-15T16:07:00Z"/>
-        </w:sdtContent>
-      </w:sdt>
-      <w:customXmlDelRangeEnd w:id="73"/>
+      <w:r>
+        <w:t xml:space="preserve">and secondary </w:t>
+      </w:r>
       <w:r>
         <w:rPr>
           <w:color w:val="000000"/>
@@ -1727,10 +933,7 @@
         </w:numPr>
       </w:pPr>
       <w:r>
-        <w:t>A</w:t>
-      </w:r>
-      <w:r>
-        <w:t>ge</w:t>
+        <w:t>Age</w:t>
       </w:r>
     </w:p>
     <w:p>
@@ -1742,10 +945,7 @@
         </w:numPr>
       </w:pPr>
       <w:r>
-        <w:t>E</w:t>
-      </w:r>
-      <w:r>
-        <w:t>thnicity</w:t>
+        <w:t>Ethnicity</w:t>
       </w:r>
     </w:p>
     <w:p>
@@ -2075,10 +1275,7 @@
         </w:numPr>
       </w:pPr>
       <w:r>
-        <w:t>d</w:t>
-      </w:r>
-      <w:r>
-        <w:t xml:space="preserve">iagnosis </w:t>
+        <w:t xml:space="preserve">diagnosis </w:t>
       </w:r>
       <w:r>
         <w:t xml:space="preserve">CVE during the previous </w:t>
@@ -2324,13 +1521,7 @@
         <w:rPr>
           <w:color w:val="3B3B3A"/>
         </w:rPr>
-        <w:t xml:space="preserve">We will </w:t>
-      </w:r>
-      <w:r>
-        <w:rPr>
-          <w:color w:val="3B3B3A"/>
-        </w:rPr>
-        <w:t>calculate the p</w:t>
+        <w:t>We will calculate the p</w:t>
       </w:r>
       <w:r>
         <w:t>revalence of demographic and clinical characteristics of the selected individuals at the time of COVID-19 diagnosis</w:t>
@@ -2404,19 +1595,7 @@
         <w:rPr>
           <w:color w:val="3B3B3A"/>
         </w:rPr>
-        <w:t xml:space="preserve"> the </w:t>
-      </w:r>
-      <w:r>
-        <w:rPr>
-          <w:color w:val="3B3B3A"/>
-        </w:rPr>
-        <w:t xml:space="preserve">overall </w:t>
-      </w:r>
-      <w:r>
-        <w:rPr>
-          <w:color w:val="3B3B3A"/>
-        </w:rPr>
-        <w:t>p</w:t>
+        <w:t xml:space="preserve"> the overall p</w:t>
       </w:r>
       <w:r>
         <w:t>revalence of</w:t>
@@ -2518,37 +1697,52 @@
         <w:rPr>
           <w:color w:val="3B3B3A"/>
         </w:rPr>
-        <w:t xml:space="preserve">Mortality risk will be </w:t>
-      </w:r>
-      <w:r>
-        <w:rPr>
-          <w:color w:val="3B3B3A"/>
-        </w:rPr>
-        <w:t xml:space="preserve">evaluated at </w:t>
-      </w:r>
-      <w:r>
-        <w:rPr>
-          <w:color w:val="3B3B3A"/>
-        </w:rPr>
-        <w:t>28</w:t>
-      </w:r>
-      <w:r>
-        <w:rPr>
-          <w:color w:val="3B3B3A"/>
-        </w:rPr>
-        <w:t xml:space="preserve"> </w:t>
-      </w:r>
-      <w:r>
-        <w:rPr>
-          <w:color w:val="3B3B3A"/>
-        </w:rPr>
-        <w:t xml:space="preserve">and 90 </w:t>
-      </w:r>
-      <w:r>
-        <w:rPr>
-          <w:color w:val="3B3B3A"/>
-        </w:rPr>
-        <w:t>days</w:t>
+        <w:t>Mortality risk will be evaluated at 28 and 90 days.</w:t>
+      </w:r>
+    </w:p>
+    <w:p>
+      <w:pPr>
+        <w:pBdr>
+          <w:top w:val="nil"/>
+          <w:left w:val="nil"/>
+          <w:bottom w:val="nil"/>
+          <w:right w:val="nil"/>
+          <w:between w:val="nil"/>
+        </w:pBdr>
+        <w:spacing w:after="0"/>
+        <w:rPr>
+          <w:color w:val="3B3B3A"/>
+        </w:rPr>
+      </w:pPr>
+      <w:r>
+        <w:rPr>
+          <w:color w:val="3B3B3A"/>
+        </w:rPr>
+        <w:t xml:space="preserve">Cardiovascular risk will be evaluated at </w:t>
+      </w:r>
+      <w:r>
+        <w:rPr>
+          <w:color w:val="3B3B3A"/>
+        </w:rPr>
+        <w:t>3</w:t>
+      </w:r>
+      <w:r>
+        <w:rPr>
+          <w:color w:val="3B3B3A"/>
+        </w:rPr>
+        <w:t>0 days</w:t>
+      </w:r>
+      <w:r>
+        <w:rPr>
+          <w:color w:val="3B3B3A"/>
+        </w:rPr>
+        <w:t xml:space="preserve"> and</w:t>
+      </w:r>
+      <w:r>
+        <w:rPr>
+          <w:color w:val="3B3B3A"/>
+        </w:rPr>
+        <w:t xml:space="preserve"> one year</w:t>
       </w:r>
       <w:r>
         <w:rPr>
@@ -2571,57 +1765,6 @@
           <w:color w:val="3B3B3A"/>
         </w:rPr>
       </w:pPr>
-      <w:r>
-        <w:rPr>
-          <w:color w:val="3B3B3A"/>
-        </w:rPr>
-        <w:t xml:space="preserve">Cardiovascular risk will be evaluated at </w:t>
-      </w:r>
-      <w:r>
-        <w:rPr>
-          <w:color w:val="3B3B3A"/>
-        </w:rPr>
-        <w:t>3</w:t>
-      </w:r>
-      <w:r>
-        <w:rPr>
-          <w:color w:val="3B3B3A"/>
-        </w:rPr>
-        <w:t>0 days</w:t>
-      </w:r>
-      <w:r>
-        <w:rPr>
-          <w:color w:val="3B3B3A"/>
-        </w:rPr>
-        <w:t xml:space="preserve"> and</w:t>
-      </w:r>
-      <w:r>
-        <w:rPr>
-          <w:color w:val="3B3B3A"/>
-        </w:rPr>
-        <w:t xml:space="preserve"> one year</w:t>
-      </w:r>
-      <w:r>
-        <w:rPr>
-          <w:color w:val="3B3B3A"/>
-        </w:rPr>
-        <w:t>.</w:t>
-      </w:r>
-    </w:p>
-    <w:p>
-      <w:pPr>
-        <w:pBdr>
-          <w:top w:val="nil"/>
-          <w:left w:val="nil"/>
-          <w:bottom w:val="nil"/>
-          <w:right w:val="nil"/>
-          <w:between w:val="nil"/>
-        </w:pBdr>
-        <w:spacing w:after="0"/>
-        <w:rPr>
-          <w:color w:val="3B3B3A"/>
-        </w:rPr>
-      </w:pPr>
     </w:p>
     <w:p>
       <w:pPr>
@@ -2647,13 +1790,7 @@
         <w:rPr>
           <w:color w:val="000000"/>
         </w:rPr>
-        <w:t>2</w:t>
-      </w:r>
-      <w:r>
-        <w:rPr>
-          <w:color w:val="000000"/>
-        </w:rPr>
-        <w:t>2</w:t>
+        <w:t>22</w:t>
       </w:r>
       <w:r>
         <w:rPr>
@@ -2685,31 +1822,7 @@
         <w:rPr>
           <w:color w:val="3B3B3A"/>
         </w:rPr>
-        <w:t xml:space="preserve">We will calculate the </w:t>
-      </w:r>
-      <w:r>
-        <w:rPr>
-          <w:color w:val="3B3B3A"/>
-        </w:rPr>
-        <w:t>age-specific IR</w:t>
-      </w:r>
-      <w:r>
-        <w:rPr>
-          <w:color w:val="3B3B3A"/>
-        </w:rPr>
-        <w:t xml:space="preserve"> </w:t>
-      </w:r>
-      <w:r>
-        <w:rPr>
-          <w:color w:val="3B3B3A"/>
-        </w:rPr>
-        <w:t>quintile bands from 30 to 100 years (i.e., 30 to 34, 35 to 39, etc.)</w:t>
-      </w:r>
-      <w:r>
-        <w:rPr>
-          <w:color w:val="3B3B3A"/>
-        </w:rPr>
-        <w:t>.</w:t>
+        <w:t>We will calculate the age-specific IR quintile bands from 30 to 100 years (i.e., 30 to 34, 35 to 39, etc.).</w:t>
       </w:r>
     </w:p>
     <w:p>
@@ -2747,19 +1860,7 @@
         <w:rPr>
           <w:color w:val="3B3B3A"/>
         </w:rPr>
-        <w:t xml:space="preserve"> will be combined into </w:t>
-      </w:r>
-      <w:r>
-        <w:rPr>
-          <w:color w:val="3B3B3A"/>
-        </w:rPr>
-        <w:t>the age-standardised</w:t>
-      </w:r>
-      <w:r>
-        <w:rPr>
-          <w:color w:val="3B3B3A"/>
-        </w:rPr>
-        <w:t xml:space="preserve"> IR using the </w:t>
+        <w:t xml:space="preserve"> will be combined into the age-standardised IR using the </w:t>
       </w:r>
       <w:r>
         <w:rPr>
@@ -2804,10 +1905,7 @@
         <w:t xml:space="preserve">This process will be repeated stratifying by period of enrolment (i.e., </w:t>
       </w:r>
       <w:r>
-        <w:t>every 6 months since the 2020 until end of data availability</w:t>
-      </w:r>
-      <w:r>
-        <w:t>)</w:t>
+        <w:t>every 6 months since the 2020 until end of data availability)</w:t>
       </w:r>
       <w:r>
         <w:rPr>
@@ -2931,8 +2029,16 @@
         <w:rPr>
           <w:color w:val="000000"/>
         </w:rPr>
-        <w:t xml:space="preserve"> among women from diverse ethnic background</w:t>
-      </w:r>
+        <w:t xml:space="preserve"> among women from diverse ethnic </w:t>
+      </w:r>
+      <w:proofErr w:type="gramStart"/>
+      <w:r>
+        <w:rPr>
+          <w:color w:val="000000"/>
+        </w:rPr>
+        <w:t>background</w:t>
+      </w:r>
+      <w:proofErr w:type="gramEnd"/>
     </w:p>
     <w:p>
       <w:pPr>
@@ -2962,8 +2068,8 @@
       <w:pPr>
         <w:pStyle w:val="Heading3"/>
       </w:pPr>
-      <w:bookmarkStart w:id="74" w:name="_heading=h.gjdgxs" w:colFirst="0" w:colLast="0"/>
-      <w:bookmarkEnd w:id="74"/>
+      <w:bookmarkStart w:id="0" w:name="_heading=h.gjdgxs" w:colFirst="0" w:colLast="0"/>
+      <w:bookmarkEnd w:id="0"/>
       <w:r>
         <w:t>NHS Digital TRE for England</w:t>
       </w:r>
@@ -3164,7 +2270,21 @@
         <w:rPr>
           <w:color w:val="000000"/>
         </w:rPr>
-        <w:t>SUS/Uncurated Low Latency Hospital Data (Admitted Patient Care, Outpatients, Critical Care)</w:t>
+        <w:t>SUS/</w:t>
+      </w:r>
+      <w:proofErr w:type="spellStart"/>
+      <w:r>
+        <w:rPr>
+          <w:color w:val="000000"/>
+        </w:rPr>
+        <w:t>Uncurated</w:t>
+      </w:r>
+      <w:proofErr w:type="spellEnd"/>
+      <w:r>
+        <w:rPr>
+          <w:color w:val="000000"/>
+        </w:rPr>
+        <w:t xml:space="preserve"> Low Latency Hospital Data (Admitted Patient Care, Outpatients, Critical Care)</w:t>
       </w:r>
     </w:p>
     <w:p>
@@ -3204,8 +2324,8 @@
         </w:pBdr>
         <w:spacing w:after="0"/>
       </w:pPr>
-      <w:bookmarkStart w:id="75" w:name="_heading=h.30j0zll" w:colFirst="0" w:colLast="0"/>
-      <w:bookmarkEnd w:id="75"/>
+      <w:bookmarkStart w:id="1" w:name="_heading=h.30j0zll" w:colFirst="0" w:colLast="0"/>
+      <w:bookmarkEnd w:id="1"/>
       <w:r>
         <w:rPr>
           <w:color w:val="000000"/>
@@ -3433,8 +2553,8 @@
       <w:pPr>
         <w:pStyle w:val="Heading2"/>
       </w:pPr>
-      <w:bookmarkStart w:id="76" w:name="_heading=h.1fob9te" w:colFirst="0" w:colLast="0"/>
-      <w:bookmarkEnd w:id="76"/>
+      <w:bookmarkStart w:id="2" w:name="_heading=h.1fob9te" w:colFirst="0" w:colLast="0"/>
+      <w:bookmarkEnd w:id="2"/>
       <w:r>
         <w:t>REFERENCES</w:t>
       </w:r>
@@ -3487,7 +2607,21 @@
         <w:rPr>
           <w:color w:val="000000"/>
         </w:rPr>
-        <w:t xml:space="preserve"> BMC Health Serv Res, 2011. </w:t>
+        <w:t xml:space="preserve"> BMC Health </w:t>
+      </w:r>
+      <w:proofErr w:type="spellStart"/>
+      <w:r>
+        <w:rPr>
+          <w:color w:val="000000"/>
+        </w:rPr>
+        <w:t>Serv</w:t>
+      </w:r>
+      <w:proofErr w:type="spellEnd"/>
+      <w:r>
+        <w:rPr>
+          <w:color w:val="000000"/>
+        </w:rPr>
+        <w:t xml:space="preserve"> Res, 2011. </w:t>
       </w:r>
       <w:r>
         <w:rPr>
@@ -3531,12 +2665,21 @@
         <w:tab/>
         <w:t xml:space="preserve">Wilkinson, E. and G. Randhawa, </w:t>
       </w:r>
+      <w:proofErr w:type="gramStart"/>
       <w:r>
         <w:rPr>
           <w:i/>
           <w:color w:val="000000"/>
         </w:rPr>
-        <w:t>An examination of concordance and cultural competency in the diabetes care pathway: South Asians living in the United Kingdom.</w:t>
+        <w:t>An</w:t>
+      </w:r>
+      <w:proofErr w:type="gramEnd"/>
+      <w:r>
+        <w:rPr>
+          <w:i/>
+          <w:color w:val="000000"/>
+        </w:rPr>
+        <w:t xml:space="preserve"> examination of concordance and cultural competency in the diabetes care pathway: South Asians living in the United Kingdom.</w:t>
       </w:r>
       <w:r>
         <w:rPr>
@@ -3597,7 +2740,21 @@
         <w:rPr>
           <w:color w:val="000000"/>
         </w:rPr>
-        <w:t xml:space="preserve"> Int Psychogeriatr, 2013. </w:t>
+        <w:t xml:space="preserve"> Int </w:t>
+      </w:r>
+      <w:proofErr w:type="spellStart"/>
+      <w:r>
+        <w:rPr>
+          <w:color w:val="000000"/>
+        </w:rPr>
+        <w:t>Psychogeriatr</w:t>
+      </w:r>
+      <w:proofErr w:type="spellEnd"/>
+      <w:r>
+        <w:rPr>
+          <w:color w:val="000000"/>
+        </w:rPr>
+        <w:t xml:space="preserve">, 2013. </w:t>
       </w:r>
       <w:r>
         <w:rPr>
@@ -3652,7 +2809,21 @@
         <w:rPr>
           <w:color w:val="000000"/>
         </w:rPr>
-        <w:t xml:space="preserve"> J Public Health (Oxf), 2014. </w:t>
+        <w:t xml:space="preserve"> J Public Health (</w:t>
+      </w:r>
+      <w:proofErr w:type="spellStart"/>
+      <w:r>
+        <w:rPr>
+          <w:color w:val="000000"/>
+        </w:rPr>
+        <w:t>Oxf</w:t>
+      </w:r>
+      <w:proofErr w:type="spellEnd"/>
+      <w:r>
+        <w:rPr>
+          <w:color w:val="000000"/>
+        </w:rPr>
+        <w:t xml:space="preserve">), 2014. </w:t>
       </w:r>
       <w:r>
         <w:rPr>
@@ -3707,7 +2878,21 @@
         <w:rPr>
           <w:color w:val="000000"/>
         </w:rPr>
-        <w:t xml:space="preserve"> EClinicalMedicine, 2020. </w:t>
+        <w:t xml:space="preserve"> </w:t>
+      </w:r>
+      <w:proofErr w:type="spellStart"/>
+      <w:r>
+        <w:rPr>
+          <w:color w:val="000000"/>
+        </w:rPr>
+        <w:t>EClinicalMedicine</w:t>
+      </w:r>
+      <w:proofErr w:type="spellEnd"/>
+      <w:r>
+        <w:rPr>
+          <w:color w:val="000000"/>
+        </w:rPr>
+        <w:t xml:space="preserve">, 2020. </w:t>
       </w:r>
       <w:r>
         <w:rPr>
@@ -3756,7 +2941,23 @@
           <w:i/>
           <w:color w:val="000000"/>
         </w:rPr>
-        <w:t>Ethnic differences in SARS-CoV-2 infection and COVID-19-related hospitalisation, intensive care unit admission, and death in 17 million adults in England: an observational cohort study using the OpenSAFELY platform.</w:t>
+        <w:t xml:space="preserve">Ethnic differences in SARS-CoV-2 infection and COVID-19-related hospitalisation, intensive care unit admission, and death in 17 million adults in England: an observational cohort study using the </w:t>
+      </w:r>
+      <w:proofErr w:type="spellStart"/>
+      <w:r>
+        <w:rPr>
+          <w:i/>
+          <w:color w:val="000000"/>
+        </w:rPr>
+        <w:t>OpenSAFELY</w:t>
+      </w:r>
+      <w:proofErr w:type="spellEnd"/>
+      <w:r>
+        <w:rPr>
+          <w:i/>
+          <w:color w:val="000000"/>
+        </w:rPr>
+        <w:t xml:space="preserve"> platform.</w:t>
       </w:r>
       <w:r>
         <w:rPr>
@@ -3811,13 +3012,43 @@
           <w:i/>
           <w:color w:val="000000"/>
         </w:rPr>
-        <w:t>Data resource profile: Clinical Practice Research Datalink (CPRD) Aurum.</w:t>
-      </w:r>
-      <w:r>
-        <w:rPr>
-          <w:color w:val="000000"/>
-        </w:rPr>
-        <w:t xml:space="preserve"> Int J Epidemiol, 2019. </w:t>
+        <w:t xml:space="preserve">Data resource profile: Clinical Practice Research Datalink (CPRD) </w:t>
+      </w:r>
+      <w:proofErr w:type="spellStart"/>
+      <w:r>
+        <w:rPr>
+          <w:i/>
+          <w:color w:val="000000"/>
+        </w:rPr>
+        <w:t>Aurum</w:t>
+      </w:r>
+      <w:proofErr w:type="spellEnd"/>
+      <w:r>
+        <w:rPr>
+          <w:i/>
+          <w:color w:val="000000"/>
+        </w:rPr>
+        <w:t>.</w:t>
+      </w:r>
+      <w:r>
+        <w:rPr>
+          <w:color w:val="000000"/>
+        </w:rPr>
+        <w:t xml:space="preserve"> Int J </w:t>
+      </w:r>
+      <w:proofErr w:type="spellStart"/>
+      <w:r>
+        <w:rPr>
+          <w:color w:val="000000"/>
+        </w:rPr>
+        <w:t>Epidemiol</w:t>
+      </w:r>
+      <w:proofErr w:type="spellEnd"/>
+      <w:r>
+        <w:rPr>
+          <w:color w:val="000000"/>
+        </w:rPr>
+        <w:t xml:space="preserve">, 2019. </w:t>
       </w:r>
       <w:r>
         <w:rPr>
@@ -3914,7 +3145,20 @@
           <w:color w:val="000000"/>
         </w:rPr>
         <w:tab/>
-        <w:t xml:space="preserve">Neckles, L. and NHS-England, </w:t>
+      </w:r>
+      <w:proofErr w:type="spellStart"/>
+      <w:r>
+        <w:rPr>
+          <w:color w:val="000000"/>
+        </w:rPr>
+        <w:t>Neckles</w:t>
+      </w:r>
+      <w:proofErr w:type="spellEnd"/>
+      <w:r>
+        <w:rPr>
+          <w:color w:val="000000"/>
+        </w:rPr>
+        <w:t xml:space="preserve">, L. and NHS-England, </w:t>
       </w:r>
       <w:r>
         <w:rPr>
@@ -3970,7 +3214,7 @@
         </w:rPr>
         <w:t>. 2009; Available from: ttps://</w:t>
       </w:r>
-      <w:hyperlink r:id="rId12">
+      <w:hyperlink r:id="rId8">
         <w:r>
           <w:rPr>
             <w:color w:val="0000FF"/>
@@ -4067,7 +3311,20 @@
           <w:color w:val="000000"/>
         </w:rPr>
         <w:tab/>
-        <w:t xml:space="preserve">Kumarapeli, P., et al., </w:t>
+      </w:r>
+      <w:proofErr w:type="spellStart"/>
+      <w:r>
+        <w:rPr>
+          <w:color w:val="000000"/>
+        </w:rPr>
+        <w:t>Kumarapeli</w:t>
+      </w:r>
+      <w:proofErr w:type="spellEnd"/>
+      <w:r>
+        <w:rPr>
+          <w:color w:val="000000"/>
+        </w:rPr>
+        <w:t xml:space="preserve">, P., et al., </w:t>
       </w:r>
       <w:r>
         <w:rPr>
@@ -4080,7 +3337,21 @@
         <w:rPr>
           <w:color w:val="000000"/>
         </w:rPr>
-        <w:t xml:space="preserve"> J Public Health (Oxf), 2006. </w:t>
+        <w:t xml:space="preserve"> J Public Health (</w:t>
+      </w:r>
+      <w:proofErr w:type="spellStart"/>
+      <w:r>
+        <w:rPr>
+          <w:color w:val="000000"/>
+        </w:rPr>
+        <w:t>Oxf</w:t>
+      </w:r>
+      <w:proofErr w:type="spellEnd"/>
+      <w:r>
+        <w:rPr>
+          <w:color w:val="000000"/>
+        </w:rPr>
+        <w:t xml:space="preserve">), 2006. </w:t>
       </w:r>
       <w:r>
         <w:rPr>
@@ -4122,7 +3393,20 @@
           <w:color w:val="000000"/>
         </w:rPr>
         <w:tab/>
-        <w:t xml:space="preserve">Tippu, Z., et al., </w:t>
+      </w:r>
+      <w:proofErr w:type="spellStart"/>
+      <w:r>
+        <w:rPr>
+          <w:color w:val="000000"/>
+        </w:rPr>
+        <w:t>Tippu</w:t>
+      </w:r>
+      <w:proofErr w:type="spellEnd"/>
+      <w:r>
+        <w:rPr>
+          <w:color w:val="000000"/>
+        </w:rPr>
+        <w:t xml:space="preserve">, Z., et al., </w:t>
       </w:r>
       <w:r>
         <w:rPr>
@@ -4135,7 +3419,21 @@
         <w:rPr>
           <w:color w:val="000000"/>
         </w:rPr>
-        <w:t xml:space="preserve"> J Innov Health Inform, 2017. </w:t>
+        <w:t xml:space="preserve"> J </w:t>
+      </w:r>
+      <w:proofErr w:type="spellStart"/>
+      <w:r>
+        <w:rPr>
+          <w:color w:val="000000"/>
+        </w:rPr>
+        <w:t>Innov</w:t>
+      </w:r>
+      <w:proofErr w:type="spellEnd"/>
+      <w:r>
+        <w:rPr>
+          <w:color w:val="000000"/>
+        </w:rPr>
+        <w:t xml:space="preserve"> Health Inform, 2017. </w:t>
       </w:r>
       <w:r>
         <w:rPr>
@@ -4186,7 +3484,7 @@
         </w:rPr>
         <w:t xml:space="preserve">List of ethnic groups: </w:t>
       </w:r>
-      <w:hyperlink r:id="rId13">
+      <w:hyperlink r:id="rId9">
         <w:r>
           <w:rPr>
             <w:i/>
@@ -4202,7 +3500,7 @@
         </w:rPr>
         <w:t xml:space="preserve">. Available from: </w:t>
       </w:r>
-      <w:hyperlink r:id="rId14">
+      <w:hyperlink r:id="rId10">
         <w:r>
           <w:rPr>
             <w:color w:val="0000FF"/>
@@ -4336,7 +3634,21 @@
         <w:rPr>
           <w:color w:val="000000"/>
         </w:rPr>
-        <w:t>Ramirez-Soto, M. C., Ortega-Caceres, G. &amp; Arroyo-Hernandez, H. Sex differences in COVID-19 fatality rate and risk of death: An analysis in 73 countries, 2020-2021. Infez Med 29, 402-407 (2021). https://doi.org:10.53854/liim-2903-11</w:t>
+        <w:t xml:space="preserve">Ramirez-Soto, M. C., Ortega-Caceres, G. &amp; Arroyo-Hernandez, H. Sex differences in COVID-19 fatality rate and risk of death: An analysis in 73 countries, 2020-2021. </w:t>
+      </w:r>
+      <w:proofErr w:type="spellStart"/>
+      <w:r>
+        <w:rPr>
+          <w:color w:val="000000"/>
+        </w:rPr>
+        <w:t>Infez</w:t>
+      </w:r>
+      <w:proofErr w:type="spellEnd"/>
+      <w:r>
+        <w:rPr>
+          <w:color w:val="000000"/>
+        </w:rPr>
+        <w:t xml:space="preserve"> Med 29, 402-407 (2021). https://doi.org:10.53854/liim-2903-11</w:t>
       </w:r>
     </w:p>
     <w:p>
@@ -4372,11 +3684,61 @@
         </w:rPr>
         <w:tab/>
       </w:r>
-      <w:r>
-        <w:rPr>
-          <w:color w:val="000000"/>
-        </w:rPr>
-        <w:t>Doerre, A. &amp; Doblhammer, G. The influence of gender on COVID-19 infections and mortality in Germany: Insights from age- and gender-specific modeling of contact rates, infections, and deaths in the early phase of the pandemic. PLoS One 17, e0268119 (2022). https://doi.org:10.1371/journal.pone.0268119</w:t>
+      <w:proofErr w:type="spellStart"/>
+      <w:r>
+        <w:rPr>
+          <w:color w:val="000000"/>
+        </w:rPr>
+        <w:t>Doerre</w:t>
+      </w:r>
+      <w:proofErr w:type="spellEnd"/>
+      <w:r>
+        <w:rPr>
+          <w:color w:val="000000"/>
+        </w:rPr>
+        <w:t xml:space="preserve">, A. &amp; </w:t>
+      </w:r>
+      <w:proofErr w:type="spellStart"/>
+      <w:r>
+        <w:rPr>
+          <w:color w:val="000000"/>
+        </w:rPr>
+        <w:t>Doblhammer</w:t>
+      </w:r>
+      <w:proofErr w:type="spellEnd"/>
+      <w:r>
+        <w:rPr>
+          <w:color w:val="000000"/>
+        </w:rPr>
+        <w:t xml:space="preserve">, G. The influence of gender on COVID-19 infections and mortality in Germany: Insights from age- and gender-specific </w:t>
+      </w:r>
+      <w:proofErr w:type="spellStart"/>
+      <w:r>
+        <w:rPr>
+          <w:color w:val="000000"/>
+        </w:rPr>
+        <w:t>modeling</w:t>
+      </w:r>
+      <w:proofErr w:type="spellEnd"/>
+      <w:r>
+        <w:rPr>
+          <w:color w:val="000000"/>
+        </w:rPr>
+        <w:t xml:space="preserve"> of contact rates, infections, and deaths in the early phase of the pandemic. </w:t>
+      </w:r>
+      <w:proofErr w:type="spellStart"/>
+      <w:r>
+        <w:rPr>
+          <w:color w:val="000000"/>
+        </w:rPr>
+        <w:t>PLoS</w:t>
+      </w:r>
+      <w:proofErr w:type="spellEnd"/>
+      <w:r>
+        <w:rPr>
+          <w:color w:val="000000"/>
+        </w:rPr>
+        <w:t xml:space="preserve"> One 17, e0268119 (2022). https://doi.org:10.1371/journal.pone.0268119</w:t>
       </w:r>
     </w:p>
     <w:p>
@@ -4412,13 +3774,49 @@
         </w:rPr>
         <w:tab/>
       </w:r>
-      <w:r>
-        <w:rPr>
-          <w:color w:val="000000"/>
-        </w:rPr>
-        <w:t xml:space="preserve">Fabiao, J. et al. Why do men have worse COVID-19-related outcomes? A systematic review and meta-analysis with sex adjusted for age. Braz J Med Biol Res 55, e11711 (2022). </w:t>
-      </w:r>
-      <w:hyperlink r:id="rId15" w:history="1">
+      <w:proofErr w:type="spellStart"/>
+      <w:r>
+        <w:rPr>
+          <w:color w:val="000000"/>
+        </w:rPr>
+        <w:t>Fabiao</w:t>
+      </w:r>
+      <w:proofErr w:type="spellEnd"/>
+      <w:r>
+        <w:rPr>
+          <w:color w:val="000000"/>
+        </w:rPr>
+        <w:t xml:space="preserve">, J. et al. Why do men have worse COVID-19-related outcomes? A systematic review and meta-analysis with sex adjusted for age. </w:t>
+      </w:r>
+      <w:proofErr w:type="spellStart"/>
+      <w:r>
+        <w:rPr>
+          <w:color w:val="000000"/>
+        </w:rPr>
+        <w:t>Braz</w:t>
+      </w:r>
+      <w:proofErr w:type="spellEnd"/>
+      <w:r>
+        <w:rPr>
+          <w:color w:val="000000"/>
+        </w:rPr>
+        <w:t xml:space="preserve"> J Med </w:t>
+      </w:r>
+      <w:proofErr w:type="spellStart"/>
+      <w:r>
+        <w:rPr>
+          <w:color w:val="000000"/>
+        </w:rPr>
+        <w:t>Biol</w:t>
+      </w:r>
+      <w:proofErr w:type="spellEnd"/>
+      <w:r>
+        <w:rPr>
+          <w:color w:val="000000"/>
+        </w:rPr>
+        <w:t xml:space="preserve"> Res 55, e11711 (2022). </w:t>
+      </w:r>
+      <w:hyperlink r:id="rId11" w:history="1">
         <w:r>
           <w:rPr>
             <w:rStyle w:val="Hyperlink"/>
@@ -4453,7 +3851,35 @@
           <w:color w:val="000000"/>
         </w:rPr>
         <w:tab/>
-        <w:t xml:space="preserve">Vu, M. et al. Racial and Ethnic Disparities in Health-Related Socioeconomic Risks During the Early COVID-19 Pandemic: A National Survey of U.S. Women. J Womens Health (Larchmt) 30, 1375-1385 (2021). https://doi.org:10.1089/jwh.2021.0230 </w:t>
+        <w:t xml:space="preserve">Vu, M. et al. Racial and Ethnic Disparities in Health-Related Socioeconomic Risks During the Early COVID-19 Pandemic: A National Survey of U.S. Women. J </w:t>
+      </w:r>
+      <w:proofErr w:type="spellStart"/>
+      <w:r>
+        <w:rPr>
+          <w:color w:val="000000"/>
+        </w:rPr>
+        <w:t>Womens</w:t>
+      </w:r>
+      <w:proofErr w:type="spellEnd"/>
+      <w:r>
+        <w:rPr>
+          <w:color w:val="000000"/>
+        </w:rPr>
+        <w:t xml:space="preserve"> Health (</w:t>
+      </w:r>
+      <w:proofErr w:type="spellStart"/>
+      <w:r>
+        <w:rPr>
+          <w:color w:val="000000"/>
+        </w:rPr>
+        <w:t>Larchmt</w:t>
+      </w:r>
+      <w:proofErr w:type="spellEnd"/>
+      <w:r>
+        <w:rPr>
+          <w:color w:val="000000"/>
+        </w:rPr>
+        <w:t xml:space="preserve">) 30, 1375-1385 (2021). https://doi.org:10.1089/jwh.2021.0230 </w:t>
       </w:r>
     </w:p>
     <w:p>
@@ -4500,7 +3926,7 @@
         <w:tab/>
         <w:t xml:space="preserve">Watkinson, R. E., Sutton, M. &amp; Turner, A. J. Ethnic inequalities in health-related quality of life among older adults in England: secondary analysis of a national cross-sectional survey. Lancet Public Health 6, e145-e154 (2021). </w:t>
       </w:r>
-      <w:hyperlink r:id="rId16" w:history="1">
+      <w:hyperlink r:id="rId12" w:history="1">
         <w:r>
           <w:rPr>
             <w:rStyle w:val="Hyperlink"/>
@@ -4528,13 +3954,7 @@
         <w:rPr>
           <w:color w:val="000000"/>
         </w:rPr>
-        <w:t>2</w:t>
-      </w:r>
-      <w:r>
-        <w:rPr>
-          <w:color w:val="000000"/>
-        </w:rPr>
-        <w:t>2</w:t>
+        <w:t>22</w:t>
       </w:r>
       <w:r>
         <w:rPr>
@@ -4554,7 +3974,7 @@
       <w:r>
         <w:t>, &lt;</w:t>
       </w:r>
-      <w:hyperlink r:id="rId17" w:anchor="introduction" w:history="1">
+      <w:hyperlink r:id="rId13" w:anchor="introduction" w:history="1">
         <w:r>
           <w:rPr>
             <w:rStyle w:val="Hyperlink"/>
@@ -4567,8 +3987,8 @@
       </w:r>
     </w:p>
     <w:sectPr>
-      <w:footerReference w:type="even" r:id="rId18"/>
-      <w:footerReference w:type="default" r:id="rId19"/>
+      <w:footerReference w:type="even" r:id="rId14"/>
+      <w:footerReference w:type="default" r:id="rId15"/>
       <w:pgSz w:w="11900" w:h="16840"/>
       <w:pgMar w:top="907" w:right="1440" w:bottom="1230" w:left="1440" w:header="720" w:footer="720" w:gutter="0"/>
       <w:pgNumType w:start="1"/>
@@ -4576,414 +3996,6 @@
     </w:sectPr>
   </w:body>
 </w:document>
-</file>
-
-<file path=word/comments.xml><?xml version="1.0" encoding="utf-8"?>
-<w:comments xmlns:wpc="http://schemas.microsoft.com/office/word/2010/wordprocessingCanvas" xmlns:cx="http://schemas.microsoft.com/office/drawing/2014/chartex" xmlns:cx1="http://schemas.microsoft.com/office/drawing/2015/9/8/chartex" xmlns:cx2="http://schemas.microsoft.com/office/drawing/2015/10/21/chartex" xmlns:cx3="http://schemas.microsoft.com/office/drawing/2016/5/9/chartex" xmlns:cx4="http://schemas.microsoft.com/office/drawing/2016/5/10/chartex" xmlns:cx5="http://schemas.microsoft.com/office/drawing/2016/5/11/chartex" xmlns:cx6="http://schemas.microsoft.com/office/drawing/2016/5/12/chartex" xmlns:cx7="http://schemas.microsoft.com/office/drawing/2016/5/13/chartex" xmlns:cx8="http://schemas.microsoft.com/office/drawing/2016/5/14/chartex" xmlns:mc="http://schemas.openxmlformats.org/markup-compatibility/2006" xmlns:aink="http://schemas.microsoft.com/office/drawing/2016/ink" xmlns:am3d="http://schemas.microsoft.com/office/drawing/2017/model3d" xmlns:o="urn:schemas-microsoft-com:office:office" xmlns:oel="http://schemas.microsoft.com/office/2019/extlst" xmlns:r="http://schemas.openxmlformats.org/officeDocument/2006/relationships" xmlns:m="http://schemas.openxmlformats.org/officeDocument/2006/math" xmlns:v="urn:schemas-microsoft-com:vml" xmlns:wp14="http://schemas.microsoft.com/office/word/2010/wordprocessingDrawing" xmlns:wp="http://schemas.openxmlformats.org/drawingml/2006/wordprocessingDrawing" xmlns:w10="urn:schemas-microsoft-com:office:word" xmlns:w="http://schemas.openxmlformats.org/wordprocessingml/2006/main" xmlns:w14="http://schemas.microsoft.com/office/word/2010/wordml" xmlns:w15="http://schemas.microsoft.com/office/word/2012/wordml" xmlns:w16cex="http://schemas.microsoft.com/office/word/2018/wordml/cex" xmlns:w16cid="http://schemas.microsoft.com/office/word/2016/wordml/cid" xmlns:w16="http://schemas.microsoft.com/office/word/2018/wordml" xmlns:w16sdtdh="http://schemas.microsoft.com/office/word/2020/wordml/sdtdatahash" xmlns:w16se="http://schemas.microsoft.com/office/word/2015/wordml/symex" xmlns:wpg="http://schemas.microsoft.com/office/word/2010/wordprocessingGroup" xmlns:wpi="http://schemas.microsoft.com/office/word/2010/wordprocessingInk" xmlns:wne="http://schemas.microsoft.com/office/word/2006/wordml" xmlns:wps="http://schemas.microsoft.com/office/word/2010/wordprocessingShape" mc:Ignorable="w14 w15 w16se w16cid w16 w16cex w16sdtdh wp14">
-  <w:comment w:id="1" w:author="Antonella Delmestri" w:date="2021-12-10T17:09:00Z" w:initials="">
-    <w:p>
-      <w:pPr>
-        <w:widowControl w:val="0"/>
-        <w:pBdr>
-          <w:top w:val="nil"/>
-          <w:left w:val="nil"/>
-          <w:bottom w:val="nil"/>
-          <w:right w:val="nil"/>
-          <w:between w:val="nil"/>
-        </w:pBdr>
-        <w:spacing w:after="0"/>
-        <w:jc w:val="left"/>
-        <w:rPr>
-          <w:color w:val="000000"/>
-        </w:rPr>
-      </w:pPr>
-      <w:r>
-        <w:rPr>
-          <w:color w:val="000000"/>
-        </w:rPr>
-        <w:t>One good example was in the news a few weeks ago about oxygen saturation monitors. During the pandemic they could have contributed to the bias in health care for ethnic minorities being based on average values for a white population</w:t>
-      </w:r>
-    </w:p>
-  </w:comment>
-  <w:comment w:id="0" w:author="Elias Allara" w:date="2022-01-20T23:10:00Z" w:initials="EA">
-    <w:p>
-      <w:pPr>
-        <w:pStyle w:val="CommentText"/>
-      </w:pPr>
-      <w:r>
-        <w:t>Agree - if this additional example is deemed relevant, here's one potential reference: https://www.nejm.org/doi/full/10.1056/nejmc2029240</w:t>
-      </w:r>
-      <w:r>
-        <w:rPr>
-          <w:rStyle w:val="CommentReference"/>
-        </w:rPr>
-        <w:annotationRef/>
-      </w:r>
-    </w:p>
-  </w:comment>
-  <w:comment w:id="17" w:author="Marta Pineda Moncusi" w:date="2021-12-24T09:59:00Z" w:initials="">
-    <w:p>
-      <w:pPr>
-        <w:widowControl w:val="0"/>
-        <w:pBdr>
-          <w:top w:val="nil"/>
-          <w:left w:val="nil"/>
-          <w:bottom w:val="nil"/>
-          <w:right w:val="nil"/>
-          <w:between w:val="nil"/>
-        </w:pBdr>
-        <w:spacing w:after="0"/>
-        <w:jc w:val="left"/>
-        <w:rPr>
-          <w:color w:val="000000"/>
-        </w:rPr>
-      </w:pPr>
-      <w:r>
-        <w:rPr>
-          <w:color w:val="000000"/>
-        </w:rPr>
-        <w:t>Discuss any other exclusion criteria</w:t>
-      </w:r>
-    </w:p>
-  </w:comment>
-  <w:comment w:id="23" w:author="Ashley Akbari" w:date="2022-01-17T15:26:00Z" w:initials="">
-    <w:p>
-      <w:pPr>
-        <w:widowControl w:val="0"/>
-        <w:pBdr>
-          <w:top w:val="nil"/>
-          <w:left w:val="nil"/>
-          <w:bottom w:val="nil"/>
-          <w:right w:val="nil"/>
-          <w:between w:val="nil"/>
-        </w:pBdr>
-        <w:spacing w:after="0"/>
-        <w:jc w:val="left"/>
-        <w:rPr>
-          <w:color w:val="000000"/>
-        </w:rPr>
-      </w:pPr>
-      <w:r>
-        <w:rPr>
-          <w:color w:val="000000"/>
-        </w:rPr>
-        <w:t>is this supposed to be less than "&lt;18" rather than greater that which is in the inclusion list</w:t>
-      </w:r>
-    </w:p>
-  </w:comment>
-  <w:comment w:id="37" w:author="Ashley Akbari" w:date="2022-01-17T15:26:00Z" w:initials="">
-    <w:p>
-      <w:pPr>
-        <w:widowControl w:val="0"/>
-        <w:pBdr>
-          <w:top w:val="nil"/>
-          <w:left w:val="nil"/>
-          <w:bottom w:val="nil"/>
-          <w:right w:val="nil"/>
-          <w:between w:val="nil"/>
-        </w:pBdr>
-        <w:spacing w:after="0"/>
-        <w:jc w:val="left"/>
-        <w:rPr>
-          <w:color w:val="000000"/>
-        </w:rPr>
-      </w:pPr>
-      <w:r>
-        <w:rPr>
-          <w:color w:val="000000"/>
-        </w:rPr>
-        <w:t>How do you propose to add more accuracy to the existing data already collected?</w:t>
-      </w:r>
-    </w:p>
-  </w:comment>
-  <w:comment w:id="41" w:author="Alex Handy" w:date="2022-01-18T12:29:00Z" w:initials="">
-    <w:p>
-      <w:pPr>
-        <w:widowControl w:val="0"/>
-        <w:pBdr>
-          <w:top w:val="nil"/>
-          <w:left w:val="nil"/>
-          <w:bottom w:val="nil"/>
-          <w:right w:val="nil"/>
-          <w:between w:val="nil"/>
-        </w:pBdr>
-        <w:spacing w:after="0"/>
-        <w:jc w:val="left"/>
-        <w:rPr>
-          <w:color w:val="000000"/>
-        </w:rPr>
-      </w:pPr>
-      <w:r>
-        <w:rPr>
-          <w:color w:val="000000"/>
-        </w:rPr>
-        <w:t>+1 - more on the how would be helpful</w:t>
-      </w:r>
-    </w:p>
-  </w:comment>
-  <w:comment w:id="40" w:author="Marta Pineda Moncusi" w:date="2022-02-03T14:37:00Z" w:initials="MPM">
-    <w:p>
-      <w:pPr>
-        <w:pStyle w:val="CommentText"/>
-      </w:pPr>
-      <w:r>
-        <w:rPr>
-          <w:rStyle w:val="CommentReference"/>
-        </w:rPr>
-        <w:annotationRef/>
-      </w:r>
-      <w:r>
-        <w:t>Eg. If possible, using less general coding such as SNOMED codes instead of NHS dictionary terms</w:t>
-      </w:r>
-    </w:p>
-  </w:comment>
-  <w:comment w:id="46" w:author="Chris Tomlinson" w:date="2022-01-17T18:23:00Z" w:initials="">
-    <w:p>
-      <w:pPr>
-        <w:widowControl w:val="0"/>
-        <w:pBdr>
-          <w:top w:val="nil"/>
-          <w:left w:val="nil"/>
-          <w:bottom w:val="nil"/>
-          <w:right w:val="nil"/>
-          <w:between w:val="nil"/>
-        </w:pBdr>
-        <w:spacing w:after="0"/>
-        <w:jc w:val="left"/>
-        <w:rPr>
-          <w:color w:val="000000"/>
-        </w:rPr>
-      </w:pPr>
-      <w:r>
-        <w:rPr>
-          <w:color w:val="000000"/>
-        </w:rPr>
-        <w:t>Interested to know a bit more about what you mean by this, sounds like some sort of dimension reduction/subgrouping of the 290 codes. Do you have a principled way of doing this: e.g. biological or splitting to the minimum number of groups that explains a certain % of the variance?</w:t>
-      </w:r>
-    </w:p>
-  </w:comment>
-  <w:comment w:id="45" w:author="Marta Pineda Moncusi" w:date="2022-01-27T16:47:00Z" w:initials="MPM">
-    <w:p>
-      <w:pPr>
-        <w:pStyle w:val="CommentText"/>
-      </w:pPr>
-      <w:r>
-        <w:rPr>
-          <w:rStyle w:val="CommentReference"/>
-        </w:rPr>
-        <w:annotationRef/>
-      </w:r>
-      <w:r>
-        <w:t xml:space="preserve">When we talk about granularity we are referring to different classifications that goes “deeper” than the classical </w:t>
-      </w:r>
-      <w:r>
-        <w:rPr>
-          <w:i/>
-          <w:iCs/>
-        </w:rPr>
-        <w:t xml:space="preserve">White, Black, </w:t>
-      </w:r>
-      <w:r>
-        <w:rPr>
-          <w:i/>
-          <w:iCs/>
-        </w:rPr>
-        <w:t>Asian</w:t>
-      </w:r>
-      <w:r>
-        <w:rPr>
-          <w:i/>
-          <w:iCs/>
-        </w:rPr>
-        <w:t>, Mix</w:t>
-      </w:r>
-      <w:r>
-        <w:rPr>
-          <w:i/>
-          <w:iCs/>
-        </w:rPr>
-        <w:t xml:space="preserve"> and Other</w:t>
-      </w:r>
-      <w:r>
-        <w:t>,</w:t>
-      </w:r>
-      <w:r>
-        <w:t xml:space="preserve"> that is frequently used in research.</w:t>
-      </w:r>
-    </w:p>
-  </w:comment>
-  <w:comment w:id="53" w:author="Ashley Akbari" w:date="2022-01-17T15:29:00Z" w:initials="">
-    <w:p>
-      <w:pPr>
-        <w:widowControl w:val="0"/>
-        <w:pBdr>
-          <w:top w:val="nil"/>
-          <w:left w:val="nil"/>
-          <w:bottom w:val="nil"/>
-          <w:right w:val="nil"/>
-          <w:between w:val="nil"/>
-        </w:pBdr>
-        <w:spacing w:after="0"/>
-        <w:jc w:val="left"/>
-        <w:rPr>
-          <w:color w:val="000000"/>
-        </w:rPr>
-      </w:pPr>
-      <w:r>
-        <w:rPr>
-          <w:color w:val="000000"/>
-        </w:rPr>
-        <w:t>Just for info - i remember reading last year that work done around QCOVID i believe showed that imputation can lead to bias when not taking a large number of other factors into consideration - e.g. replace NULL or Unknown with a set ethnicity which is correct for one part of the UK and community, but not representative across other parts of the UK that do not have the same diversity and population characteristics - how do you plan to determine/decide which demographic and characteristics will feed your different models?</w:t>
-      </w:r>
-    </w:p>
-  </w:comment>
-  <w:comment w:id="59" w:author="Chris Tomlinson" w:date="2022-01-17T18:28:00Z" w:initials="">
-    <w:p>
-      <w:pPr>
-        <w:widowControl w:val="0"/>
-        <w:pBdr>
-          <w:top w:val="nil"/>
-          <w:left w:val="nil"/>
-          <w:bottom w:val="nil"/>
-          <w:right w:val="nil"/>
-          <w:between w:val="nil"/>
-        </w:pBdr>
-        <w:spacing w:after="0"/>
-        <w:jc w:val="left"/>
-        <w:rPr>
-          <w:color w:val="000000"/>
-        </w:rPr>
-      </w:pPr>
-      <w:r>
-        <w:rPr>
-          <w:color w:val="000000"/>
-        </w:rPr>
-        <w:t>This sounds like it could be an extremely biased method! Good to show as a comparison and would be interested to see analysis/discussion of results</w:t>
-      </w:r>
-    </w:p>
-  </w:comment>
-  <w:comment w:id="62" w:author="Elias Allara" w:date="2022-01-20T23:23:00Z" w:initials="EA">
-    <w:p>
-      <w:pPr>
-        <w:pStyle w:val="CommentText"/>
-      </w:pPr>
-      <w:r>
-        <w:t>Will sensitivity analyses using the delta-adjustment methods be considered? Apologies if this is implied by any of the listed approached and I missed it.</w:t>
-      </w:r>
-      <w:r>
-        <w:rPr>
-          <w:rStyle w:val="CommentReference"/>
-        </w:rPr>
-        <w:annotationRef/>
-      </w:r>
-    </w:p>
-  </w:comment>
-  <w:comment w:id="70" w:author="Marta Pineda Moncusi" w:date="2021-12-24T09:59:00Z" w:initials="">
-    <w:p>
-      <w:pPr>
-        <w:widowControl w:val="0"/>
-        <w:pBdr>
-          <w:top w:val="nil"/>
-          <w:left w:val="nil"/>
-          <w:bottom w:val="nil"/>
-          <w:right w:val="nil"/>
-          <w:between w:val="nil"/>
-        </w:pBdr>
-        <w:spacing w:after="0"/>
-        <w:jc w:val="left"/>
-        <w:rPr>
-          <w:color w:val="000000"/>
-        </w:rPr>
-      </w:pPr>
-      <w:r>
-        <w:rPr>
-          <w:color w:val="000000"/>
-        </w:rPr>
-        <w:t>Discuss any other exclusion criteria</w:t>
-      </w:r>
-    </w:p>
-  </w:comment>
-  <w:comment w:id="71" w:author="Marta Pineda Moncusi" w:date="2022-06-13T10:40:00Z" w:initials="MPM">
-    <w:p>
-      <w:pPr>
-        <w:pStyle w:val="CommentText"/>
-      </w:pPr>
-      <w:r>
-        <w:rPr>
-          <w:rStyle w:val="CommentReference"/>
-        </w:rPr>
-        <w:annotationRef/>
-      </w:r>
-      <w:r>
-        <w:rPr>
-          <w:rFonts w:ascii="Segoe UI" w:hAnsi="Segoe UI" w:cs="Segoe UI"/>
-          <w:color w:val="242424"/>
-          <w:sz w:val="21"/>
-          <w:szCs w:val="21"/>
-          <w:shd w:val="clear" w:color="auto" w:fill="FFFFFF"/>
-        </w:rPr>
-        <w:t>essentially both general and covid-19r related death/hospitalisation/ICU admission will be required</w:t>
-      </w:r>
-    </w:p>
-  </w:comment>
-</w:comments>
-</file>
-
-<file path=word/commentsExtended.xml><?xml version="1.0" encoding="utf-8"?>
-<w15:commentsEx xmlns:wpc="http://schemas.microsoft.com/office/word/2010/wordprocessingCanvas" xmlns:cx="http://schemas.microsoft.com/office/drawing/2014/chartex" xmlns:cx1="http://schemas.microsoft.com/office/drawing/2015/9/8/chartex" xmlns:cx2="http://schemas.microsoft.com/office/drawing/2015/10/21/chartex" xmlns:cx3="http://schemas.microsoft.com/office/drawing/2016/5/9/chartex" xmlns:cx4="http://schemas.microsoft.com/office/drawing/2016/5/10/chartex" xmlns:cx5="http://schemas.microsoft.com/office/drawing/2016/5/11/chartex" xmlns:cx6="http://schemas.microsoft.com/office/drawing/2016/5/12/chartex" xmlns:cx7="http://schemas.microsoft.com/office/drawing/2016/5/13/chartex" xmlns:cx8="http://schemas.microsoft.com/office/drawing/2016/5/14/chartex" xmlns:mc="http://schemas.openxmlformats.org/markup-compatibility/2006" xmlns:aink="http://schemas.microsoft.com/office/drawing/2016/ink" xmlns:am3d="http://schemas.microsoft.com/office/drawing/2017/model3d" xmlns:o="urn:schemas-microsoft-com:office:office" xmlns:oel="http://schemas.microsoft.com/office/2019/extlst" xmlns:r="http://schemas.openxmlformats.org/officeDocument/2006/relationships" xmlns:m="http://schemas.openxmlformats.org/officeDocument/2006/math" xmlns:v="urn:schemas-microsoft-com:vml" xmlns:wp14="http://schemas.microsoft.com/office/word/2010/wordprocessingDrawing" xmlns:wp="http://schemas.openxmlformats.org/drawingml/2006/wordprocessingDrawing" xmlns:w10="urn:schemas-microsoft-com:office:word" xmlns:w="http://schemas.openxmlformats.org/wordprocessingml/2006/main" xmlns:w14="http://schemas.microsoft.com/office/word/2010/wordml" xmlns:w15="http://schemas.microsoft.com/office/word/2012/wordml" xmlns:w16cex="http://schemas.microsoft.com/office/word/2018/wordml/cex" xmlns:w16cid="http://schemas.microsoft.com/office/word/2016/wordml/cid" xmlns:w16="http://schemas.microsoft.com/office/word/2018/wordml" xmlns:w16sdtdh="http://schemas.microsoft.com/office/word/2020/wordml/sdtdatahash" xmlns:w16se="http://schemas.microsoft.com/office/word/2015/wordml/symex" xmlns:wpg="http://schemas.microsoft.com/office/word/2010/wordprocessingGroup" xmlns:wpi="http://schemas.microsoft.com/office/word/2010/wordprocessingInk" xmlns:wne="http://schemas.microsoft.com/office/word/2006/wordml" xmlns:wps="http://schemas.microsoft.com/office/word/2010/wordprocessingShape" mc:Ignorable="w14 w15 w16se w16cid w16 w16cex w16sdtdh wp14">
-  <w15:commentEx w15:paraId="00000122" w15:done="0"/>
-  <w15:commentEx w15:paraId="4D44F28F" w15:paraIdParent="00000122" w15:done="0"/>
-  <w15:commentEx w15:paraId="00000127" w15:done="0"/>
-  <w15:commentEx w15:paraId="0000011B" w15:done="0"/>
-  <w15:commentEx w15:paraId="00000123" w15:done="0"/>
-  <w15:commentEx w15:paraId="00000124" w15:paraIdParent="00000123" w15:done="0"/>
-  <w15:commentEx w15:paraId="112E304F" w15:paraIdParent="00000123" w15:done="0"/>
-  <w15:commentEx w15:paraId="00000114" w15:done="0"/>
-  <w15:commentEx w15:paraId="3B415836" w15:paraIdParent="00000114" w15:done="0"/>
-  <w15:commentEx w15:paraId="00000121" w15:done="0"/>
-  <w15:commentEx w15:paraId="00000115" w15:done="0"/>
-  <w15:commentEx w15:paraId="7367C6CA" w15:done="0"/>
-  <w15:commentEx w15:paraId="00000125" w15:done="0"/>
-  <w15:commentEx w15:paraId="68AB0DD8" w15:done="0"/>
-</w15:commentsEx>
-</file>
-
-<file path=word/commentsExtensible.xml><?xml version="1.0" encoding="utf-8"?>
-<w16cex:commentsExtensible xmlns:wpc="http://schemas.microsoft.com/office/word/2010/wordprocessingCanvas" xmlns:cx="http://schemas.microsoft.com/office/drawing/2014/chartex" xmlns:cx1="http://schemas.microsoft.com/office/drawing/2015/9/8/chartex" xmlns:cx2="http://schemas.microsoft.com/office/drawing/2015/10/21/chartex" xmlns:cx3="http://schemas.microsoft.com/office/drawing/2016/5/9/chartex" xmlns:cx4="http://schemas.microsoft.com/office/drawing/2016/5/10/chartex" xmlns:cx5="http://schemas.microsoft.com/office/drawing/2016/5/11/chartex" xmlns:cx6="http://schemas.microsoft.com/office/drawing/2016/5/12/chartex" xmlns:cx7="http://schemas.microsoft.com/office/drawing/2016/5/13/chartex" xmlns:cx8="http://schemas.microsoft.com/office/drawing/2016/5/14/chartex" xmlns:mc="http://schemas.openxmlformats.org/markup-compatibility/2006" xmlns:aink="http://schemas.microsoft.com/office/drawing/2016/ink" xmlns:am3d="http://schemas.microsoft.com/office/drawing/2017/model3d" xmlns:o="urn:schemas-microsoft-com:office:office" xmlns:oel="http://schemas.microsoft.com/office/2019/extlst" xmlns:r="http://schemas.openxmlformats.org/officeDocument/2006/relationships" xmlns:m="http://schemas.openxmlformats.org/officeDocument/2006/math" xmlns:v="urn:schemas-microsoft-com:vml" xmlns:wp14="http://schemas.microsoft.com/office/word/2010/wordprocessingDrawing" xmlns:wp="http://schemas.openxmlformats.org/drawingml/2006/wordprocessingDrawing" xmlns:w10="urn:schemas-microsoft-com:office:word" xmlns:w="http://schemas.openxmlformats.org/wordprocessingml/2006/main" xmlns:w14="http://schemas.microsoft.com/office/word/2010/wordml" xmlns:w15="http://schemas.microsoft.com/office/word/2012/wordml" xmlns:w16cex="http://schemas.microsoft.com/office/word/2018/wordml/cex" xmlns:w16cid="http://schemas.microsoft.com/office/word/2016/wordml/cid" xmlns:w16="http://schemas.microsoft.com/office/word/2018/wordml" xmlns:w16sdtdh="http://schemas.microsoft.com/office/word/2020/wordml/sdtdatahash" xmlns:w16se="http://schemas.microsoft.com/office/word/2015/wordml/symex" xmlns:wpg="http://schemas.microsoft.com/office/word/2010/wordprocessingGroup" xmlns:wpi="http://schemas.microsoft.com/office/word/2010/wordprocessingInk" xmlns:wne="http://schemas.microsoft.com/office/word/2006/wordml" xmlns:wps="http://schemas.microsoft.com/office/word/2010/wordprocessingShape" mc:Ignorable="w14 w15 w16se w16cid w16 w16cex w16sdtdh wp14">
-  <w16cex:commentExtensible w16cex:durableId="2593EFEB" w16cex:dateUtc="2021-12-10T17:09:00Z"/>
-  <w16cex:commentExtensible w16cex:durableId="5C03FACA" w16cex:dateUtc="2022-01-20T23:10:00Z"/>
-  <w16cex:commentExtensible w16cex:durableId="2593EFEA" w16cex:dateUtc="2021-12-24T09:59:00Z"/>
-  <w16cex:commentExtensible w16cex:durableId="2593EFE9" w16cex:dateUtc="2022-01-17T15:26:00Z"/>
-  <w16cex:commentExtensible w16cex:durableId="2593EFE8" w16cex:dateUtc="2022-01-17T15:26:00Z"/>
-  <w16cex:commentExtensible w16cex:durableId="2593EFE7" w16cex:dateUtc="2022-01-18T12:29:00Z"/>
-  <w16cex:commentExtensible w16cex:durableId="25A6671D" w16cex:dateUtc="2022-02-03T14:37:00Z"/>
-  <w16cex:commentExtensible w16cex:durableId="2593EFE6" w16cex:dateUtc="2022-01-17T18:23:00Z"/>
-  <w16cex:commentExtensible w16cex:durableId="259D4B1B" w16cex:dateUtc="2022-01-27T16:47:00Z"/>
-  <w16cex:commentExtensible w16cex:durableId="2593EFE5" w16cex:dateUtc="2022-01-17T15:29:00Z"/>
-  <w16cex:commentExtensible w16cex:durableId="2593EFE4" w16cex:dateUtc="2022-01-17T18:28:00Z"/>
-  <w16cex:commentExtensible w16cex:durableId="439E9DFA" w16cex:dateUtc="2022-01-20T23:23:00Z"/>
-  <w16cex:commentExtensible w16cex:durableId="2593EFE3" w16cex:dateUtc="2021-12-24T09:59:00Z"/>
-  <w16cex:commentExtensible w16cex:durableId="26519285" w16cex:dateUtc="2022-06-13T09:40:00Z"/>
-</w16cex:commentsExtensible>
-</file>
-
-<file path=word/commentsIds.xml><?xml version="1.0" encoding="utf-8"?>
-<w16cid:commentsIds xmlns:wpc="http://schemas.microsoft.com/office/word/2010/wordprocessingCanvas" xmlns:cx="http://schemas.microsoft.com/office/drawing/2014/chartex" xmlns:cx1="http://schemas.microsoft.com/office/drawing/2015/9/8/chartex" xmlns:cx2="http://schemas.microsoft.com/office/drawing/2015/10/21/chartex" xmlns:cx3="http://schemas.microsoft.com/office/drawing/2016/5/9/chartex" xmlns:cx4="http://schemas.microsoft.com/office/drawing/2016/5/10/chartex" xmlns:cx5="http://schemas.microsoft.com/office/drawing/2016/5/11/chartex" xmlns:cx6="http://schemas.microsoft.com/office/drawing/2016/5/12/chartex" xmlns:cx7="http://schemas.microsoft.com/office/drawing/2016/5/13/chartex" xmlns:cx8="http://schemas.microsoft.com/office/drawing/2016/5/14/chartex" xmlns:mc="http://schemas.openxmlformats.org/markup-compatibility/2006" xmlns:aink="http://schemas.microsoft.com/office/drawing/2016/ink" xmlns:am3d="http://schemas.microsoft.com/office/drawing/2017/model3d" xmlns:o="urn:schemas-microsoft-com:office:office" xmlns:oel="http://schemas.microsoft.com/office/2019/extlst" xmlns:r="http://schemas.openxmlformats.org/officeDocument/2006/relationships" xmlns:m="http://schemas.openxmlformats.org/officeDocument/2006/math" xmlns:v="urn:schemas-microsoft-com:vml" xmlns:wp14="http://schemas.microsoft.com/office/word/2010/wordprocessingDrawing" xmlns:wp="http://schemas.openxmlformats.org/drawingml/2006/wordprocessingDrawing" xmlns:w10="urn:schemas-microsoft-com:office:word" xmlns:w="http://schemas.openxmlformats.org/wordprocessingml/2006/main" xmlns:w14="http://schemas.microsoft.com/office/word/2010/wordml" xmlns:w15="http://schemas.microsoft.com/office/word/2012/wordml" xmlns:w16cex="http://schemas.microsoft.com/office/word/2018/wordml/cex" xmlns:w16cid="http://schemas.microsoft.com/office/word/2016/wordml/cid" xmlns:w16="http://schemas.microsoft.com/office/word/2018/wordml" xmlns:w16sdtdh="http://schemas.microsoft.com/office/word/2020/wordml/sdtdatahash" xmlns:w16se="http://schemas.microsoft.com/office/word/2015/wordml/symex" xmlns:wpg="http://schemas.microsoft.com/office/word/2010/wordprocessingGroup" xmlns:wpi="http://schemas.microsoft.com/office/word/2010/wordprocessingInk" xmlns:wne="http://schemas.microsoft.com/office/word/2006/wordml" xmlns:wps="http://schemas.microsoft.com/office/word/2010/wordprocessingShape" mc:Ignorable="w14 w15 w16se w16cid w16 w16cex w16sdtdh wp14">
-  <w16cid:commentId w16cid:paraId="00000122" w16cid:durableId="2593EFEB"/>
-  <w16cid:commentId w16cid:paraId="4D44F28F" w16cid:durableId="5C03FACA"/>
-  <w16cid:commentId w16cid:paraId="00000127" w16cid:durableId="2593EFEA"/>
-  <w16cid:commentId w16cid:paraId="0000011B" w16cid:durableId="2593EFE9"/>
-  <w16cid:commentId w16cid:paraId="00000123" w16cid:durableId="2593EFE8"/>
-  <w16cid:commentId w16cid:paraId="00000124" w16cid:durableId="2593EFE7"/>
-  <w16cid:commentId w16cid:paraId="112E304F" w16cid:durableId="25A6671D"/>
-  <w16cid:commentId w16cid:paraId="00000114" w16cid:durableId="2593EFE6"/>
-  <w16cid:commentId w16cid:paraId="3B415836" w16cid:durableId="259D4B1B"/>
-  <w16cid:commentId w16cid:paraId="00000121" w16cid:durableId="2593EFE5"/>
-  <w16cid:commentId w16cid:paraId="00000115" w16cid:durableId="2593EFE4"/>
-  <w16cid:commentId w16cid:paraId="7367C6CA" w16cid:durableId="439E9DFA"/>
-  <w16cid:commentId w16cid:paraId="00000125" w16cid:durableId="2593EFE3"/>
-  <w16cid:commentId w16cid:paraId="68AB0DD8" w16cid:durableId="26519285"/>
-</w16cid:commentsIds>
 </file>
 
 <file path=word/endnotes.xml><?xml version="1.0" encoding="utf-8"?>
@@ -6352,14 +5364,6 @@
     <w:abstractNumId w:val="4"/>
   </w:num>
 </w:numbering>
-</file>
-
-<file path=word/people.xml><?xml version="1.0" encoding="utf-8"?>
-<w15:people xmlns:wpc="http://schemas.microsoft.com/office/word/2010/wordprocessingCanvas" xmlns:cx="http://schemas.microsoft.com/office/drawing/2014/chartex" xmlns:cx1="http://schemas.microsoft.com/office/drawing/2015/9/8/chartex" xmlns:cx2="http://schemas.microsoft.com/office/drawing/2015/10/21/chartex" xmlns:cx3="http://schemas.microsoft.com/office/drawing/2016/5/9/chartex" xmlns:cx4="http://schemas.microsoft.com/office/drawing/2016/5/10/chartex" xmlns:cx5="http://schemas.microsoft.com/office/drawing/2016/5/11/chartex" xmlns:cx6="http://schemas.microsoft.com/office/drawing/2016/5/12/chartex" xmlns:cx7="http://schemas.microsoft.com/office/drawing/2016/5/13/chartex" xmlns:cx8="http://schemas.microsoft.com/office/drawing/2016/5/14/chartex" xmlns:mc="http://schemas.openxmlformats.org/markup-compatibility/2006" xmlns:aink="http://schemas.microsoft.com/office/drawing/2016/ink" xmlns:am3d="http://schemas.microsoft.com/office/drawing/2017/model3d" xmlns:o="urn:schemas-microsoft-com:office:office" xmlns:oel="http://schemas.microsoft.com/office/2019/extlst" xmlns:r="http://schemas.openxmlformats.org/officeDocument/2006/relationships" xmlns:m="http://schemas.openxmlformats.org/officeDocument/2006/math" xmlns:v="urn:schemas-microsoft-com:vml" xmlns:wp14="http://schemas.microsoft.com/office/word/2010/wordprocessingDrawing" xmlns:wp="http://schemas.openxmlformats.org/drawingml/2006/wordprocessingDrawing" xmlns:w10="urn:schemas-microsoft-com:office:word" xmlns:w="http://schemas.openxmlformats.org/wordprocessingml/2006/main" xmlns:w14="http://schemas.microsoft.com/office/word/2010/wordml" xmlns:w15="http://schemas.microsoft.com/office/word/2012/wordml" xmlns:w16cex="http://schemas.microsoft.com/office/word/2018/wordml/cex" xmlns:w16cid="http://schemas.microsoft.com/office/word/2016/wordml/cid" xmlns:w16="http://schemas.microsoft.com/office/word/2018/wordml" xmlns:w16sdtdh="http://schemas.microsoft.com/office/word/2020/wordml/sdtdatahash" xmlns:w16se="http://schemas.microsoft.com/office/word/2015/wordml/symex" xmlns:wpg="http://schemas.microsoft.com/office/word/2010/wordprocessingGroup" xmlns:wpi="http://schemas.microsoft.com/office/word/2010/wordprocessingInk" xmlns:wne="http://schemas.microsoft.com/office/word/2006/wordml" xmlns:wps="http://schemas.microsoft.com/office/word/2010/wordprocessingShape" mc:Ignorable="w14 w15 w16se w16cid w16 w16cex w16sdtdh wp14">
-  <w15:person w15:author="Marta Pineda Moncusi">
-    <w15:presenceInfo w15:providerId="AD" w15:userId="S::orms0832@ox.ac.uk::e11f48ee-2d32-4eb3-87d1-61d2aaf1966b"/>
-  </w15:person>
-</w15:people>
 </file>
 
 <file path=word/styles.xml><?xml version="1.0" encoding="utf-8"?>
@@ -7600,13 +6604,6 @@
     <w:pitch w:val="variable"/>
     <w:sig w:usb0="00000287" w:usb1="00000000" w:usb2="00000000" w:usb3="00000000" w:csb0="0000009F" w:csb1="00000000"/>
   </w:font>
-  <w:font w:name="Segoe UI">
-    <w:panose1 w:val="020B0502040204020203"/>
-    <w:charset w:val="00"/>
-    <w:family w:val="swiss"/>
-    <w:pitch w:val="variable"/>
-    <w:sig w:usb0="E4002EFF" w:usb1="C000E47F" w:usb2="00000009" w:usb3="00000000" w:csb0="000001FF" w:csb1="00000000"/>
-  </w:font>
 </w:fonts>
 </file>
 
@@ -7624,6 +6621,7 @@
     <w:rsid w:val="00106DC7"/>
     <w:rsid w:val="004721BC"/>
     <w:rsid w:val="00491827"/>
+    <w:rsid w:val="0075040F"/>
     <w:rsid w:val="00761AB1"/>
     <w:rsid w:val="008013A0"/>
     <w:rsid w:val="00A90C65"/>

</xml_diff>